<commit_message>
Gesprek paul 8 feb
Notulen en vragen beantwoord
</commit_message>
<xml_diff>
--- a/Notulen/Notule 6-2.docx
+++ b/Notulen/Notule 6-2.docx
@@ -2135,145 +2135,181 @@
       </w:r>
     </w:p>
     <w:p>
-      <w:r>
+      <w:pPr>
+        <w:rPr>
+          <w:i/>
+        </w:rPr>
+      </w:pPr>
+      <w:r>
+        <w:rPr>
+          <w:i/>
+        </w:rPr>
         <w:t xml:space="preserve">-Hoe </w:t>
       </w:r>
       <w:proofErr w:type="spellStart"/>
       <w:r>
+        <w:rPr>
+          <w:i/>
+        </w:rPr>
         <w:t>verifiëer</w:t>
       </w:r>
       <w:proofErr w:type="spellEnd"/>
       <w:r>
-        <w:t xml:space="preserve"> </w:t>
-      </w:r>
-      <w:proofErr w:type="spellStart"/>
-      <w:r>
+        <w:rPr>
+          <w:i/>
+        </w:rPr>
+        <w:t xml:space="preserve"> </w:t>
+      </w:r>
+      <w:proofErr w:type="spellStart"/>
+      <w:r>
+        <w:rPr>
+          <w:i/>
+        </w:rPr>
         <w:t>je</w:t>
       </w:r>
       <w:proofErr w:type="spellEnd"/>
       <w:r>
+        <w:rPr>
+          <w:i/>
+        </w:rPr>
         <w:t xml:space="preserve"> of </w:t>
       </w:r>
       <w:proofErr w:type="spellStart"/>
       <w:r>
+        <w:rPr>
+          <w:i/>
+        </w:rPr>
         <w:t>iemand</w:t>
       </w:r>
       <w:proofErr w:type="spellEnd"/>
       <w:r>
+        <w:rPr>
+          <w:i/>
+        </w:rPr>
         <w:t xml:space="preserve"> die </w:t>
       </w:r>
       <w:proofErr w:type="spellStart"/>
       <w:r>
+        <w:rPr>
+          <w:i/>
+        </w:rPr>
         <w:t>zich</w:t>
       </w:r>
       <w:proofErr w:type="spellEnd"/>
       <w:r>
-        <w:t xml:space="preserve"> </w:t>
-      </w:r>
-      <w:proofErr w:type="spellStart"/>
-      <w:r>
+        <w:rPr>
+          <w:i/>
+        </w:rPr>
+        <w:t xml:space="preserve"> </w:t>
+      </w:r>
+      <w:proofErr w:type="spellStart"/>
+      <w:r>
+        <w:rPr>
+          <w:i/>
+        </w:rPr>
         <w:t>aanmeld</w:t>
       </w:r>
       <w:proofErr w:type="spellEnd"/>
       <w:r>
-        <w:t xml:space="preserve"> </w:t>
-      </w:r>
-      <w:proofErr w:type="spellStart"/>
-      <w:r>
+        <w:rPr>
+          <w:i/>
+        </w:rPr>
+        <w:t xml:space="preserve"> </w:t>
+      </w:r>
+      <w:proofErr w:type="spellStart"/>
+      <w:r>
+        <w:rPr>
+          <w:i/>
+        </w:rPr>
         <w:t>als</w:t>
       </w:r>
       <w:proofErr w:type="spellEnd"/>
       <w:r>
-        <w:t xml:space="preserve"> </w:t>
-      </w:r>
-      <w:proofErr w:type="spellStart"/>
-      <w:r>
+        <w:rPr>
+          <w:i/>
+        </w:rPr>
+        <w:t xml:space="preserve"> </w:t>
+      </w:r>
+      <w:proofErr w:type="spellStart"/>
+      <w:r>
+        <w:rPr>
+          <w:i/>
+        </w:rPr>
         <w:t>tientjeslid</w:t>
       </w:r>
       <w:proofErr w:type="spellEnd"/>
       <w:r>
-        <w:t xml:space="preserve"> </w:t>
-      </w:r>
-      <w:proofErr w:type="spellStart"/>
-      <w:r>
+        <w:rPr>
+          <w:i/>
+        </w:rPr>
+        <w:t xml:space="preserve"> </w:t>
+      </w:r>
+      <w:proofErr w:type="spellStart"/>
+      <w:r>
+        <w:rPr>
+          <w:i/>
+        </w:rPr>
         <w:t>ook</w:t>
       </w:r>
       <w:proofErr w:type="spellEnd"/>
       <w:r>
-        <w:t xml:space="preserve"> </w:t>
-      </w:r>
-      <w:proofErr w:type="spellStart"/>
-      <w:r>
+        <w:rPr>
+          <w:i/>
+        </w:rPr>
+        <w:t xml:space="preserve"> </w:t>
+      </w:r>
+      <w:proofErr w:type="spellStart"/>
+      <w:r>
+        <w:rPr>
+          <w:i/>
+        </w:rPr>
         <w:t>heeft</w:t>
       </w:r>
       <w:proofErr w:type="spellEnd"/>
       <w:r>
-        <w:t xml:space="preserve"> </w:t>
-      </w:r>
-      <w:proofErr w:type="spellStart"/>
-      <w:r>
+        <w:rPr>
+          <w:i/>
+        </w:rPr>
+        <w:t xml:space="preserve"> </w:t>
+      </w:r>
+      <w:proofErr w:type="spellStart"/>
+      <w:r>
+        <w:rPr>
+          <w:i/>
+        </w:rPr>
         <w:t>betaald</w:t>
       </w:r>
       <w:proofErr w:type="spellEnd"/>
       <w:r>
+        <w:rPr>
+          <w:i/>
+        </w:rPr>
         <w:t>?</w:t>
       </w:r>
     </w:p>
     <w:p>
       <w:r>
-        <w:t xml:space="preserve">-Wat </w:t>
-      </w:r>
-      <w:proofErr w:type="spellStart"/>
-      <w:r>
-        <w:t>zie</w:t>
-      </w:r>
-      <w:proofErr w:type="spellEnd"/>
-      <w:r>
-        <w:t xml:space="preserve"> </w:t>
-      </w:r>
-      <w:proofErr w:type="spellStart"/>
-      <w:r>
-        <w:t>je</w:t>
-      </w:r>
-      <w:proofErr w:type="spellEnd"/>
-      <w:r>
-        <w:t xml:space="preserve"> </w:t>
-      </w:r>
-      <w:proofErr w:type="spellStart"/>
-      <w:r>
-        <w:t>precies</w:t>
-      </w:r>
-      <w:proofErr w:type="spellEnd"/>
-      <w:r>
-        <w:t xml:space="preserve"> </w:t>
-      </w:r>
-      <w:proofErr w:type="spellStart"/>
-      <w:r>
-        <w:t>als</w:t>
-      </w:r>
-      <w:proofErr w:type="spellEnd"/>
-      <w:r>
-        <w:t xml:space="preserve"> </w:t>
-      </w:r>
-      <w:proofErr w:type="spellStart"/>
-      <w:r>
-        <w:t>je</w:t>
-      </w:r>
-      <w:proofErr w:type="spellEnd"/>
-      <w:r>
-        <w:t xml:space="preserve"> </w:t>
-      </w:r>
-      <w:proofErr w:type="spellStart"/>
-      <w:r>
-        <w:t>inlogt</w:t>
-      </w:r>
-      <w:proofErr w:type="spellEnd"/>
-      <w:r>
-        <w:t xml:space="preserve"> op de bank? Is het </w:t>
-      </w:r>
-      <w:proofErr w:type="spellStart"/>
-      <w:r>
-        <w:t>alleen</w:t>
+        <w:t xml:space="preserve">Op het moment is het de </w:t>
+      </w:r>
+      <w:proofErr w:type="spellStart"/>
+      <w:r>
+        <w:t>bedoeling</w:t>
+      </w:r>
+      <w:proofErr w:type="spellEnd"/>
+      <w:r>
+        <w:t xml:space="preserve"> </w:t>
+      </w:r>
+      <w:proofErr w:type="spellStart"/>
+      <w:r>
+        <w:t>dat</w:t>
+      </w:r>
+      <w:proofErr w:type="spellEnd"/>
+      <w:r>
+        <w:t xml:space="preserve"> de </w:t>
+      </w:r>
+      <w:proofErr w:type="spellStart"/>
+      <w:r>
+        <w:t>penningmeester</w:t>
       </w:r>
       <w:proofErr w:type="spellEnd"/>
       <w:r>
@@ -2289,11 +2325,27 @@
       </w:r>
       <w:proofErr w:type="spellStart"/>
       <w:r>
-        <w:t>rekeningnummer</w:t>
-      </w:r>
-      <w:proofErr w:type="spellEnd"/>
-      <w:r>
-        <w:t xml:space="preserve">, of zit </w:t>
+        <w:t>keer</w:t>
+      </w:r>
+      <w:proofErr w:type="spellEnd"/>
+      <w:r>
+        <w:t xml:space="preserve"> per week </w:t>
+      </w:r>
+      <w:proofErr w:type="spellStart"/>
+      <w:r>
+        <w:t>kijkt</w:t>
+      </w:r>
+      <w:proofErr w:type="spellEnd"/>
+      <w:r>
+        <w:t xml:space="preserve"> </w:t>
+      </w:r>
+      <w:proofErr w:type="spellStart"/>
+      <w:r>
+        <w:t>wie</w:t>
+      </w:r>
+      <w:proofErr w:type="spellEnd"/>
+      <w:r>
+        <w:t xml:space="preserve"> </w:t>
       </w:r>
       <w:proofErr w:type="spellStart"/>
       <w:r>
@@ -2305,233 +2357,362 @@
       </w:r>
       <w:proofErr w:type="spellStart"/>
       <w:r>
-        <w:t>ook</w:t>
-      </w:r>
-      <w:proofErr w:type="spellEnd"/>
-      <w:r>
-        <w:t xml:space="preserve"> </w:t>
-      </w:r>
-      <w:proofErr w:type="spellStart"/>
-      <w:r>
-        <w:t>een</w:t>
-      </w:r>
-      <w:proofErr w:type="spellEnd"/>
-      <w:r>
-        <w:t xml:space="preserve"> </w:t>
-      </w:r>
-      <w:proofErr w:type="spellStart"/>
-      <w:r>
-        <w:t>naam</w:t>
-      </w:r>
-      <w:proofErr w:type="spellEnd"/>
-      <w:r>
-        <w:t xml:space="preserve"> of </w:t>
-      </w:r>
-      <w:proofErr w:type="spellStart"/>
-      <w:r>
-        <w:t>ander</w:t>
-      </w:r>
-      <w:proofErr w:type="spellEnd"/>
-      <w:r>
-        <w:t xml:space="preserve"> </w:t>
-      </w:r>
-      <w:proofErr w:type="spellStart"/>
-      <w:r>
-        <w:t>herkenningspunt</w:t>
-      </w:r>
-      <w:proofErr w:type="spellEnd"/>
-      <w:r>
-        <w:t xml:space="preserve"> </w:t>
-      </w:r>
-      <w:proofErr w:type="spellStart"/>
-      <w:r>
-        <w:t>aan</w:t>
-      </w:r>
-      <w:proofErr w:type="spellEnd"/>
-      <w:r>
-        <w:t xml:space="preserve"> de </w:t>
-      </w:r>
-      <w:proofErr w:type="spellStart"/>
-      <w:r>
-        <w:t>betaling</w:t>
-      </w:r>
-      <w:proofErr w:type="spellEnd"/>
-      <w:r>
-        <w:t xml:space="preserve"> </w:t>
-      </w:r>
-      <w:proofErr w:type="spellStart"/>
-      <w:r>
-        <w:t>gebonden</w:t>
-      </w:r>
-      <w:proofErr w:type="spellEnd"/>
-      <w:r>
-        <w:t>?</w:t>
+        <w:t>heeft</w:t>
+      </w:r>
+      <w:proofErr w:type="spellEnd"/>
+      <w:r>
+        <w:t xml:space="preserve"> </w:t>
+      </w:r>
+      <w:proofErr w:type="spellStart"/>
+      <w:r>
+        <w:t>betaald</w:t>
+      </w:r>
+      <w:proofErr w:type="spellEnd"/>
+      <w:r>
+        <w:t xml:space="preserve">, end </w:t>
+      </w:r>
+      <w:proofErr w:type="spellStart"/>
+      <w:r>
+        <w:t>dat</w:t>
+      </w:r>
+      <w:proofErr w:type="spellEnd"/>
+      <w:r>
+        <w:t xml:space="preserve"> </w:t>
+      </w:r>
+      <w:proofErr w:type="spellStart"/>
+      <w:r>
+        <w:t>vergelijkt</w:t>
+      </w:r>
+      <w:proofErr w:type="spellEnd"/>
+      <w:r>
+        <w:t xml:space="preserve"> met de google-</w:t>
+      </w:r>
+      <w:proofErr w:type="spellStart"/>
+      <w:r>
+        <w:t>contactenlijst</w:t>
+      </w:r>
+      <w:proofErr w:type="spellEnd"/>
+      <w:r>
+        <w:t>.</w:t>
       </w:r>
     </w:p>
     <w:p>
-      <w:r>
-        <w:t>-</w:t>
-      </w:r>
-      <w:proofErr w:type="spellStart"/>
-      <w:r>
-        <w:t>Liever</w:t>
-      </w:r>
-      <w:proofErr w:type="spellEnd"/>
-      <w:r>
-        <w:t xml:space="preserve"> </w:t>
-      </w:r>
-      <w:proofErr w:type="spellStart"/>
-      <w:r>
-        <w:t>nieuwe</w:t>
-      </w:r>
-      <w:proofErr w:type="spellEnd"/>
-      <w:r>
-        <w:t xml:space="preserve"> </w:t>
-      </w:r>
-      <w:proofErr w:type="spellStart"/>
-      <w:r>
-        <w:t>leden</w:t>
-      </w:r>
-      <w:proofErr w:type="spellEnd"/>
-      <w:r>
-        <w:t xml:space="preserve"> </w:t>
-      </w:r>
-      <w:proofErr w:type="spellStart"/>
-      <w:r>
+      <w:pPr>
+        <w:rPr>
+          <w:i/>
+        </w:rPr>
+      </w:pPr>
+      <w:r>
+        <w:rPr>
+          <w:i/>
+        </w:rPr>
+        <w:t xml:space="preserve">-Wat </w:t>
+      </w:r>
+      <w:proofErr w:type="spellStart"/>
+      <w:r>
+        <w:rPr>
+          <w:i/>
+        </w:rPr>
+        <w:t>zie</w:t>
+      </w:r>
+      <w:proofErr w:type="spellEnd"/>
+      <w:r>
+        <w:rPr>
+          <w:i/>
+        </w:rPr>
+        <w:t xml:space="preserve"> </w:t>
+      </w:r>
+      <w:proofErr w:type="spellStart"/>
+      <w:r>
+        <w:rPr>
+          <w:i/>
+        </w:rPr>
+        <w:t>je</w:t>
+      </w:r>
+      <w:proofErr w:type="spellEnd"/>
+      <w:r>
+        <w:rPr>
+          <w:i/>
+        </w:rPr>
+        <w:t xml:space="preserve"> </w:t>
+      </w:r>
+      <w:proofErr w:type="spellStart"/>
+      <w:r>
+        <w:rPr>
+          <w:i/>
+        </w:rPr>
+        <w:t>precies</w:t>
+      </w:r>
+      <w:proofErr w:type="spellEnd"/>
+      <w:r>
+        <w:rPr>
+          <w:i/>
+        </w:rPr>
+        <w:t xml:space="preserve"> </w:t>
+      </w:r>
+      <w:proofErr w:type="spellStart"/>
+      <w:r>
+        <w:rPr>
+          <w:i/>
+        </w:rPr>
+        <w:t>als</w:t>
+      </w:r>
+      <w:proofErr w:type="spellEnd"/>
+      <w:r>
+        <w:rPr>
+          <w:i/>
+        </w:rPr>
+        <w:t xml:space="preserve"> </w:t>
+      </w:r>
+      <w:proofErr w:type="spellStart"/>
+      <w:r>
+        <w:rPr>
+          <w:i/>
+        </w:rPr>
+        <w:t>je</w:t>
+      </w:r>
+      <w:proofErr w:type="spellEnd"/>
+      <w:r>
+        <w:rPr>
+          <w:i/>
+        </w:rPr>
+        <w:t xml:space="preserve"> </w:t>
+      </w:r>
+      <w:proofErr w:type="spellStart"/>
+      <w:r>
+        <w:rPr>
+          <w:i/>
+        </w:rPr>
+        <w:t>inlogt</w:t>
+      </w:r>
+      <w:proofErr w:type="spellEnd"/>
+      <w:r>
+        <w:rPr>
+          <w:i/>
+        </w:rPr>
+        <w:t xml:space="preserve"> op de bank? Is het </w:t>
+      </w:r>
+      <w:proofErr w:type="spellStart"/>
+      <w:r>
+        <w:rPr>
+          <w:i/>
+        </w:rPr>
+        <w:t>alleen</w:t>
+      </w:r>
+      <w:proofErr w:type="spellEnd"/>
+      <w:r>
+        <w:rPr>
+          <w:i/>
+        </w:rPr>
+        <w:t xml:space="preserve"> </w:t>
+      </w:r>
+      <w:proofErr w:type="spellStart"/>
+      <w:r>
+        <w:rPr>
+          <w:i/>
+        </w:rPr>
         <w:t>een</w:t>
       </w:r>
       <w:proofErr w:type="spellEnd"/>
       <w:r>
-        <w:t xml:space="preserve"> </w:t>
-      </w:r>
-      <w:proofErr w:type="spellStart"/>
-      <w:r>
-        <w:t>formulier</w:t>
-      </w:r>
-      <w:proofErr w:type="spellEnd"/>
-      <w:r>
-        <w:t xml:space="preserve"> in </w:t>
-      </w:r>
-      <w:proofErr w:type="spellStart"/>
-      <w:r>
-        <w:t>laten</w:t>
-      </w:r>
-      <w:proofErr w:type="spellEnd"/>
-      <w:r>
-        <w:t xml:space="preserve"> </w:t>
-      </w:r>
-      <w:proofErr w:type="spellStart"/>
-      <w:r>
-        <w:t>vullen</w:t>
-      </w:r>
-      <w:proofErr w:type="spellEnd"/>
-      <w:r>
-        <w:t xml:space="preserve">, of het </w:t>
-      </w:r>
-      <w:proofErr w:type="spellStart"/>
-      <w:r>
-        <w:t>huidige</w:t>
-      </w:r>
-      <w:proofErr w:type="spellEnd"/>
-      <w:r>
-        <w:t xml:space="preserve"> </w:t>
-      </w:r>
-      <w:proofErr w:type="spellStart"/>
-      <w:r>
-        <w:t>systeem</w:t>
-      </w:r>
-      <w:proofErr w:type="spellEnd"/>
-      <w:r>
-        <w:t xml:space="preserve"> </w:t>
-      </w:r>
-      <w:proofErr w:type="spellStart"/>
-      <w:r>
-        <w:t>waarin</w:t>
-      </w:r>
-      <w:proofErr w:type="spellEnd"/>
-      <w:r>
-        <w:t xml:space="preserve"> </w:t>
-      </w:r>
-      <w:proofErr w:type="spellStart"/>
-      <w:r>
-        <w:t>mensen</w:t>
-      </w:r>
-      <w:proofErr w:type="spellEnd"/>
-      <w:r>
-        <w:t xml:space="preserve"> </w:t>
-      </w:r>
-      <w:proofErr w:type="spellStart"/>
-      <w:r>
-        <w:t>zich</w:t>
-      </w:r>
-      <w:proofErr w:type="spellEnd"/>
-      <w:r>
-        <w:t xml:space="preserve"> </w:t>
-      </w:r>
-      <w:proofErr w:type="spellStart"/>
-      <w:r>
-        <w:t>aanmelden</w:t>
-      </w:r>
-      <w:proofErr w:type="spellEnd"/>
-      <w:r>
-        <w:t xml:space="preserve"> via de mail?</w:t>
+        <w:rPr>
+          <w:i/>
+        </w:rPr>
+        <w:t xml:space="preserve"> </w:t>
+      </w:r>
+      <w:proofErr w:type="spellStart"/>
+      <w:r>
+        <w:rPr>
+          <w:i/>
+        </w:rPr>
+        <w:t>rekeningnummer</w:t>
+      </w:r>
+      <w:proofErr w:type="spellEnd"/>
+      <w:r>
+        <w:rPr>
+          <w:i/>
+        </w:rPr>
+        <w:t xml:space="preserve">, of zit </w:t>
+      </w:r>
+      <w:proofErr w:type="spellStart"/>
+      <w:r>
+        <w:rPr>
+          <w:i/>
+        </w:rPr>
+        <w:t>er</w:t>
+      </w:r>
+      <w:proofErr w:type="spellEnd"/>
+      <w:r>
+        <w:rPr>
+          <w:i/>
+        </w:rPr>
+        <w:t xml:space="preserve"> </w:t>
+      </w:r>
+      <w:proofErr w:type="spellStart"/>
+      <w:r>
+        <w:rPr>
+          <w:i/>
+        </w:rPr>
+        <w:t>ook</w:t>
+      </w:r>
+      <w:proofErr w:type="spellEnd"/>
+      <w:r>
+        <w:rPr>
+          <w:i/>
+        </w:rPr>
+        <w:t xml:space="preserve"> </w:t>
+      </w:r>
+      <w:proofErr w:type="spellStart"/>
+      <w:r>
+        <w:rPr>
+          <w:i/>
+        </w:rPr>
+        <w:t>een</w:t>
+      </w:r>
+      <w:proofErr w:type="spellEnd"/>
+      <w:r>
+        <w:rPr>
+          <w:i/>
+        </w:rPr>
+        <w:t xml:space="preserve"> </w:t>
+      </w:r>
+      <w:proofErr w:type="spellStart"/>
+      <w:r>
+        <w:rPr>
+          <w:i/>
+        </w:rPr>
+        <w:t>naam</w:t>
+      </w:r>
+      <w:proofErr w:type="spellEnd"/>
+      <w:r>
+        <w:rPr>
+          <w:i/>
+        </w:rPr>
+        <w:t xml:space="preserve"> of </w:t>
+      </w:r>
+      <w:proofErr w:type="spellStart"/>
+      <w:r>
+        <w:rPr>
+          <w:i/>
+        </w:rPr>
+        <w:t>ander</w:t>
+      </w:r>
+      <w:proofErr w:type="spellEnd"/>
+      <w:r>
+        <w:rPr>
+          <w:i/>
+        </w:rPr>
+        <w:t xml:space="preserve"> </w:t>
+      </w:r>
+      <w:proofErr w:type="spellStart"/>
+      <w:r>
+        <w:rPr>
+          <w:i/>
+        </w:rPr>
+        <w:t>herkenningspunt</w:t>
+      </w:r>
+      <w:proofErr w:type="spellEnd"/>
+      <w:r>
+        <w:rPr>
+          <w:i/>
+        </w:rPr>
+        <w:t xml:space="preserve"> </w:t>
+      </w:r>
+      <w:proofErr w:type="spellStart"/>
+      <w:r>
+        <w:rPr>
+          <w:i/>
+        </w:rPr>
+        <w:t>aan</w:t>
+      </w:r>
+      <w:proofErr w:type="spellEnd"/>
+      <w:r>
+        <w:rPr>
+          <w:i/>
+        </w:rPr>
+        <w:t xml:space="preserve"> de </w:t>
+      </w:r>
+      <w:proofErr w:type="spellStart"/>
+      <w:r>
+        <w:rPr>
+          <w:i/>
+        </w:rPr>
+        <w:t>betaling</w:t>
+      </w:r>
+      <w:proofErr w:type="spellEnd"/>
+      <w:r>
+        <w:rPr>
+          <w:i/>
+        </w:rPr>
+        <w:t xml:space="preserve"> </w:t>
+      </w:r>
+      <w:proofErr w:type="spellStart"/>
+      <w:r>
+        <w:rPr>
+          <w:i/>
+        </w:rPr>
+        <w:t>gebonden</w:t>
+      </w:r>
+      <w:proofErr w:type="spellEnd"/>
+      <w:r>
+        <w:rPr>
+          <w:i/>
+        </w:rPr>
+        <w:t>?</w:t>
       </w:r>
     </w:p>
     <w:p>
-      <w:r>
-        <w:t xml:space="preserve">-De </w:t>
-      </w:r>
-      <w:proofErr w:type="spellStart"/>
-      <w:r>
-        <w:t>vrijwilliger</w:t>
-      </w:r>
-      <w:proofErr w:type="spellEnd"/>
-      <w:r>
-        <w:t xml:space="preserve"> </w:t>
-      </w:r>
-      <w:proofErr w:type="spellStart"/>
-      <w:r>
-        <w:t>handmatig</w:t>
-      </w:r>
-      <w:proofErr w:type="spellEnd"/>
-      <w:r>
-        <w:t xml:space="preserve"> </w:t>
-      </w:r>
-      <w:proofErr w:type="spellStart"/>
-      <w:r>
-        <w:t>persoonsgegevens</w:t>
-      </w:r>
-      <w:proofErr w:type="spellEnd"/>
-      <w:r>
-        <w:t xml:space="preserve"> over </w:t>
-      </w:r>
-      <w:proofErr w:type="spellStart"/>
-      <w:r>
-        <w:t>laten</w:t>
-      </w:r>
-      <w:proofErr w:type="spellEnd"/>
-      <w:r>
-        <w:t xml:space="preserve"> </w:t>
-      </w:r>
-      <w:proofErr w:type="spellStart"/>
-      <w:r>
-        <w:t>typen</w:t>
-      </w:r>
-      <w:proofErr w:type="spellEnd"/>
-      <w:r>
-        <w:t xml:space="preserve">, of het </w:t>
-      </w:r>
-      <w:proofErr w:type="spellStart"/>
-      <w:r>
-        <w:t>automatiseren</w:t>
-      </w:r>
-      <w:proofErr w:type="spellEnd"/>
-      <w:r>
-        <w:t xml:space="preserve">? </w:t>
-      </w:r>
-      <w:proofErr w:type="spellStart"/>
-      <w:r>
-        <w:t>Als</w:t>
+      <w:proofErr w:type="spellStart"/>
+      <w:r>
+        <w:t>Bankrekeningnummer</w:t>
+      </w:r>
+      <w:proofErr w:type="spellEnd"/>
+      <w:r>
+        <w:t xml:space="preserve">, </w:t>
+      </w:r>
+      <w:proofErr w:type="spellStart"/>
+      <w:r>
+        <w:t>voorletter</w:t>
+      </w:r>
+      <w:proofErr w:type="spellEnd"/>
+      <w:r>
+        <w:t xml:space="preserve"> </w:t>
+      </w:r>
+      <w:proofErr w:type="spellStart"/>
+      <w:r>
+        <w:t>en</w:t>
+      </w:r>
+      <w:proofErr w:type="spellEnd"/>
+      <w:r>
+        <w:t xml:space="preserve"> </w:t>
+      </w:r>
+      <w:proofErr w:type="spellStart"/>
+      <w:r>
+        <w:t>achternaam</w:t>
+      </w:r>
+      <w:proofErr w:type="spellEnd"/>
+      <w:r>
+        <w:t xml:space="preserve">. </w:t>
+      </w:r>
+      <w:proofErr w:type="spellStart"/>
+      <w:r>
+        <w:t>Optie</w:t>
+      </w:r>
+      <w:proofErr w:type="spellEnd"/>
+      <w:r>
+        <w:t xml:space="preserve"> om </w:t>
+      </w:r>
+      <w:proofErr w:type="spellStart"/>
+      <w:r>
+        <w:t>commentaar</w:t>
+      </w:r>
+      <w:proofErr w:type="spellEnd"/>
+      <w:r>
+        <w:t xml:space="preserve"> </w:t>
+      </w:r>
+      <w:proofErr w:type="spellStart"/>
+      <w:r>
+        <w:t>bij</w:t>
       </w:r>
       <w:proofErr w:type="spellEnd"/>
       <w:r>
@@ -2539,59 +2720,11 @@
       </w:r>
       <w:proofErr w:type="spellStart"/>
       <w:r>
-        <w:t>geautomatiseerd</w:t>
-      </w:r>
-      <w:proofErr w:type="spellEnd"/>
-      <w:r>
-        <w:t xml:space="preserve"> word </w:t>
-      </w:r>
-      <w:proofErr w:type="spellStart"/>
-      <w:r>
-        <w:t>moet</w:t>
-      </w:r>
-      <w:proofErr w:type="spellEnd"/>
-      <w:r>
-        <w:t xml:space="preserve"> </w:t>
-      </w:r>
-      <w:proofErr w:type="spellStart"/>
-      <w:r>
-        <w:t>dit</w:t>
-      </w:r>
-      <w:proofErr w:type="spellEnd"/>
-      <w:r>
-        <w:t xml:space="preserve"> </w:t>
-      </w:r>
-      <w:proofErr w:type="spellStart"/>
-      <w:r>
-        <w:t>wel</w:t>
-      </w:r>
-      <w:proofErr w:type="spellEnd"/>
-      <w:r>
-        <w:t xml:space="preserve"> </w:t>
-      </w:r>
-      <w:proofErr w:type="spellStart"/>
-      <w:r>
-        <w:t>gepaard</w:t>
-      </w:r>
-      <w:proofErr w:type="spellEnd"/>
-      <w:r>
-        <w:t xml:space="preserve"> </w:t>
-      </w:r>
-      <w:proofErr w:type="spellStart"/>
-      <w:r>
-        <w:t>gaan</w:t>
-      </w:r>
-      <w:proofErr w:type="spellEnd"/>
-      <w:r>
-        <w:t xml:space="preserve"> met </w:t>
-      </w:r>
-      <w:proofErr w:type="spellStart"/>
-      <w:r>
-        <w:t>een</w:t>
-      </w:r>
-      <w:proofErr w:type="spellEnd"/>
-      <w:r>
-        <w:t xml:space="preserve"> in </w:t>
+        <w:t>afschrift</w:t>
+      </w:r>
+      <w:proofErr w:type="spellEnd"/>
+      <w:r>
+        <w:t xml:space="preserve"> </w:t>
       </w:r>
       <w:proofErr w:type="spellStart"/>
       <w:r>
@@ -2603,112 +2736,224 @@
       </w:r>
       <w:proofErr w:type="spellStart"/>
       <w:r>
-        <w:t>vullen</w:t>
-      </w:r>
-      <w:proofErr w:type="spellEnd"/>
-      <w:r>
-        <w:t xml:space="preserve"> </w:t>
-      </w:r>
-      <w:proofErr w:type="spellStart"/>
-      <w:r>
-        <w:t>formulier</w:t>
-      </w:r>
-      <w:proofErr w:type="spellEnd"/>
-      <w:r>
-        <w:t xml:space="preserve">. </w:t>
+        <w:t>zetten</w:t>
+      </w:r>
+      <w:proofErr w:type="spellEnd"/>
+      <w:r>
+        <w:t>.</w:t>
       </w:r>
     </w:p>
     <w:p>
-      <w:r>
+      <w:pPr>
+        <w:rPr>
+          <w:i/>
+        </w:rPr>
+      </w:pPr>
+      <w:r>
+        <w:rPr>
+          <w:i/>
+        </w:rPr>
         <w:t>-</w:t>
       </w:r>
       <w:proofErr w:type="spellStart"/>
       <w:r>
-        <w:t>Waarop</w:t>
-      </w:r>
-      <w:proofErr w:type="spellEnd"/>
-      <w:r>
-        <w:t xml:space="preserve"> </w:t>
-      </w:r>
-      <w:proofErr w:type="spellStart"/>
-      <w:r>
-        <w:t>moeten</w:t>
-      </w:r>
-      <w:proofErr w:type="spellEnd"/>
-      <w:r>
-        <w:t xml:space="preserve"> </w:t>
-      </w:r>
-      <w:proofErr w:type="spellStart"/>
-      <w:r>
+        <w:rPr>
+          <w:i/>
+        </w:rPr>
+        <w:t>Liever</w:t>
+      </w:r>
+      <w:proofErr w:type="spellEnd"/>
+      <w:r>
+        <w:rPr>
+          <w:i/>
+        </w:rPr>
+        <w:t xml:space="preserve"> </w:t>
+      </w:r>
+      <w:proofErr w:type="spellStart"/>
+      <w:r>
+        <w:rPr>
+          <w:i/>
+        </w:rPr>
+        <w:t>nieuwe</w:t>
+      </w:r>
+      <w:proofErr w:type="spellEnd"/>
+      <w:r>
+        <w:rPr>
+          <w:i/>
+        </w:rPr>
+        <w:t xml:space="preserve"> </w:t>
+      </w:r>
+      <w:proofErr w:type="spellStart"/>
+      <w:r>
+        <w:rPr>
+          <w:i/>
+        </w:rPr>
         <w:t>leden</w:t>
       </w:r>
       <w:proofErr w:type="spellEnd"/>
       <w:r>
-        <w:t xml:space="preserve"> </w:t>
-      </w:r>
-      <w:proofErr w:type="spellStart"/>
-      <w:r>
-        <w:t>geordend</w:t>
-      </w:r>
-      <w:proofErr w:type="spellEnd"/>
-      <w:r>
-        <w:t xml:space="preserve"> </w:t>
-      </w:r>
-      <w:proofErr w:type="spellStart"/>
-      <w:r>
-        <w:t>kunnen</w:t>
-      </w:r>
-      <w:proofErr w:type="spellEnd"/>
-      <w:r>
-        <w:t xml:space="preserve"> </w:t>
-      </w:r>
-      <w:proofErr w:type="spellStart"/>
-      <w:r>
-        <w:t>worden</w:t>
-      </w:r>
-      <w:proofErr w:type="spellEnd"/>
-      <w:r>
-        <w:t xml:space="preserve"> </w:t>
-      </w:r>
-      <w:proofErr w:type="spellStart"/>
-      <w:r>
-        <w:t>voor</w:t>
-      </w:r>
-      <w:proofErr w:type="spellEnd"/>
-      <w:r>
-        <w:t xml:space="preserve"> het </w:t>
-      </w:r>
-      <w:proofErr w:type="spellStart"/>
-      <w:r>
-        <w:t>krijgen</w:t>
-      </w:r>
-      <w:proofErr w:type="spellEnd"/>
-      <w:r>
-        <w:t xml:space="preserve"> van </w:t>
-      </w:r>
-      <w:proofErr w:type="spellStart"/>
-      <w:r>
-        <w:t>bepaalde</w:t>
-      </w:r>
-      <w:proofErr w:type="spellEnd"/>
-      <w:r>
-        <w:t xml:space="preserve"> e-mails?</w:t>
+        <w:rPr>
+          <w:i/>
+        </w:rPr>
+        <w:t xml:space="preserve"> </w:t>
+      </w:r>
+      <w:proofErr w:type="spellStart"/>
+      <w:r>
+        <w:rPr>
+          <w:i/>
+        </w:rPr>
+        <w:t>een</w:t>
+      </w:r>
+      <w:proofErr w:type="spellEnd"/>
+      <w:r>
+        <w:rPr>
+          <w:i/>
+        </w:rPr>
+        <w:t xml:space="preserve"> </w:t>
+      </w:r>
+      <w:proofErr w:type="spellStart"/>
+      <w:r>
+        <w:rPr>
+          <w:i/>
+        </w:rPr>
+        <w:t>formulier</w:t>
+      </w:r>
+      <w:proofErr w:type="spellEnd"/>
+      <w:r>
+        <w:rPr>
+          <w:i/>
+        </w:rPr>
+        <w:t xml:space="preserve"> in </w:t>
+      </w:r>
+      <w:proofErr w:type="spellStart"/>
+      <w:r>
+        <w:rPr>
+          <w:i/>
+        </w:rPr>
+        <w:t>laten</w:t>
+      </w:r>
+      <w:proofErr w:type="spellEnd"/>
+      <w:r>
+        <w:rPr>
+          <w:i/>
+        </w:rPr>
+        <w:t xml:space="preserve"> </w:t>
+      </w:r>
+      <w:proofErr w:type="spellStart"/>
+      <w:r>
+        <w:rPr>
+          <w:i/>
+        </w:rPr>
+        <w:t>vullen</w:t>
+      </w:r>
+      <w:proofErr w:type="spellEnd"/>
+      <w:r>
+        <w:rPr>
+          <w:i/>
+        </w:rPr>
+        <w:t xml:space="preserve">, of het </w:t>
+      </w:r>
+      <w:proofErr w:type="spellStart"/>
+      <w:r>
+        <w:rPr>
+          <w:i/>
+        </w:rPr>
+        <w:t>huidige</w:t>
+      </w:r>
+      <w:proofErr w:type="spellEnd"/>
+      <w:r>
+        <w:rPr>
+          <w:i/>
+        </w:rPr>
+        <w:t xml:space="preserve"> </w:t>
+      </w:r>
+      <w:proofErr w:type="spellStart"/>
+      <w:r>
+        <w:rPr>
+          <w:i/>
+        </w:rPr>
+        <w:t>systeem</w:t>
+      </w:r>
+      <w:proofErr w:type="spellEnd"/>
+      <w:r>
+        <w:rPr>
+          <w:i/>
+        </w:rPr>
+        <w:t xml:space="preserve"> </w:t>
+      </w:r>
+      <w:proofErr w:type="spellStart"/>
+      <w:r>
+        <w:rPr>
+          <w:i/>
+        </w:rPr>
+        <w:t>waarin</w:t>
+      </w:r>
+      <w:proofErr w:type="spellEnd"/>
+      <w:r>
+        <w:rPr>
+          <w:i/>
+        </w:rPr>
+        <w:t xml:space="preserve"> </w:t>
+      </w:r>
+      <w:proofErr w:type="spellStart"/>
+      <w:r>
+        <w:rPr>
+          <w:i/>
+        </w:rPr>
+        <w:t>mensen</w:t>
+      </w:r>
+      <w:proofErr w:type="spellEnd"/>
+      <w:r>
+        <w:rPr>
+          <w:i/>
+        </w:rPr>
+        <w:t xml:space="preserve"> </w:t>
+      </w:r>
+      <w:proofErr w:type="spellStart"/>
+      <w:r>
+        <w:rPr>
+          <w:i/>
+        </w:rPr>
+        <w:t>zich</w:t>
+      </w:r>
+      <w:proofErr w:type="spellEnd"/>
+      <w:r>
+        <w:rPr>
+          <w:i/>
+        </w:rPr>
+        <w:t xml:space="preserve"> </w:t>
+      </w:r>
+      <w:proofErr w:type="spellStart"/>
+      <w:r>
+        <w:rPr>
+          <w:i/>
+        </w:rPr>
+        <w:t>aanmelden</w:t>
+      </w:r>
+      <w:proofErr w:type="spellEnd"/>
+      <w:r>
+        <w:rPr>
+          <w:i/>
+        </w:rPr>
+        <w:t xml:space="preserve"> via de mail?</w:t>
       </w:r>
     </w:p>
     <w:p>
-      <w:r>
-        <w:t>-</w:t>
-      </w:r>
-      <w:r>
-        <w:t xml:space="preserve">Moet </w:t>
-      </w:r>
-      <w:proofErr w:type="spellStart"/>
-      <w:r>
-        <w:t>er</w:t>
-      </w:r>
-      <w:proofErr w:type="spellEnd"/>
-      <w:r>
-        <w:t xml:space="preserve"> </w:t>
+      <w:proofErr w:type="spellStart"/>
+      <w:r>
+        <w:t>Een</w:t>
+      </w:r>
+      <w:proofErr w:type="spellEnd"/>
+      <w:r>
+        <w:t xml:space="preserve"> </w:t>
+      </w:r>
+      <w:proofErr w:type="spellStart"/>
+      <w:r>
+        <w:t>formulier</w:t>
+      </w:r>
+      <w:proofErr w:type="spellEnd"/>
+      <w:r>
+        <w:t xml:space="preserve"> is </w:t>
       </w:r>
       <w:proofErr w:type="spellStart"/>
       <w:r>
@@ -2716,408 +2961,1577 @@
       </w:r>
       <w:proofErr w:type="spellEnd"/>
       <w:r>
-        <w:t xml:space="preserve"> login </w:t>
-      </w:r>
-      <w:proofErr w:type="spellStart"/>
-      <w:r>
-        <w:t>komen</w:t>
-      </w:r>
-      <w:proofErr w:type="spellEnd"/>
-      <w:r>
-        <w:t xml:space="preserve">, of </w:t>
-      </w:r>
-      <w:proofErr w:type="spellStart"/>
-      <w:r>
-        <w:t>moeten</w:t>
-      </w:r>
-      <w:proofErr w:type="spellEnd"/>
-      <w:r>
-        <w:t xml:space="preserve"> </w:t>
-      </w:r>
-      <w:proofErr w:type="spellStart"/>
-      <w:r>
-        <w:t>er</w:t>
-      </w:r>
-      <w:proofErr w:type="spellEnd"/>
-      <w:r>
-        <w:t xml:space="preserve"> </w:t>
-      </w:r>
-      <w:proofErr w:type="spellStart"/>
-      <w:r>
-        <w:t>meerdere</w:t>
-      </w:r>
-      <w:proofErr w:type="spellEnd"/>
-      <w:r>
-        <w:t xml:space="preserve"> accounts </w:t>
-      </w:r>
-      <w:proofErr w:type="spellStart"/>
-      <w:r>
-        <w:t>aan</w:t>
-      </w:r>
-      <w:proofErr w:type="spellEnd"/>
-      <w:r>
-        <w:t xml:space="preserve"> </w:t>
-      </w:r>
-      <w:proofErr w:type="spellStart"/>
-      <w:r>
-        <w:t>kunnen</w:t>
-      </w:r>
-      <w:proofErr w:type="spellEnd"/>
-      <w:r>
-        <w:t xml:space="preserve"> </w:t>
-      </w:r>
-      <w:proofErr w:type="spellStart"/>
-      <w:r>
-        <w:t>worden</w:t>
-      </w:r>
-      <w:proofErr w:type="spellEnd"/>
-      <w:r>
-        <w:t xml:space="preserve"> </w:t>
-      </w:r>
-      <w:proofErr w:type="spellStart"/>
-      <w:r>
-        <w:t>gemaakt</w:t>
-      </w:r>
-      <w:proofErr w:type="spellEnd"/>
-      <w:r>
-        <w:t xml:space="preserve">. Met </w:t>
-      </w:r>
-      <w:proofErr w:type="spellStart"/>
-      <w:r>
-        <w:t>meerdere</w:t>
-      </w:r>
-      <w:proofErr w:type="spellEnd"/>
-      <w:r>
-        <w:t xml:space="preserve"> accounts, </w:t>
-      </w:r>
-      <w:proofErr w:type="spellStart"/>
-      <w:r>
-        <w:t>moeten</w:t>
-      </w:r>
-      <w:proofErr w:type="spellEnd"/>
-      <w:r>
-        <w:t xml:space="preserve"> die accounts </w:t>
-      </w:r>
-      <w:proofErr w:type="spellStart"/>
-      <w:r>
-        <w:t>ook</w:t>
-      </w:r>
-      <w:proofErr w:type="spellEnd"/>
-      <w:r>
-        <w:t xml:space="preserve"> </w:t>
-      </w:r>
-      <w:proofErr w:type="spellStart"/>
-      <w:r>
-        <w:t>bij</w:t>
-      </w:r>
-      <w:proofErr w:type="spellEnd"/>
-      <w:r>
-        <w:t xml:space="preserve"> </w:t>
-      </w:r>
-      <w:proofErr w:type="spellStart"/>
-      <w:r>
-        <w:t>andere</w:t>
-      </w:r>
-      <w:proofErr w:type="spellEnd"/>
-      <w:r>
-        <w:t xml:space="preserve"> </w:t>
-      </w:r>
-      <w:proofErr w:type="spellStart"/>
-      <w:r>
-        <w:t>dingen</w:t>
-      </w:r>
-      <w:proofErr w:type="spellEnd"/>
-      <w:r>
-        <w:t xml:space="preserve"> </w:t>
-      </w:r>
-      <w:proofErr w:type="spellStart"/>
-      <w:r>
-        <w:t>kunnen</w:t>
-      </w:r>
-      <w:proofErr w:type="spellEnd"/>
-      <w:r>
-        <w:t>?</w:t>
+        <w:t xml:space="preserve"> </w:t>
+      </w:r>
+      <w:proofErr w:type="spellStart"/>
+      <w:r>
+        <w:t>optie</w:t>
+      </w:r>
+      <w:proofErr w:type="spellEnd"/>
+      <w:r>
+        <w:t xml:space="preserve">, hoe minder </w:t>
+      </w:r>
+      <w:proofErr w:type="spellStart"/>
+      <w:r>
+        <w:t>handelingen</w:t>
+      </w:r>
+      <w:proofErr w:type="spellEnd"/>
+      <w:r>
+        <w:t xml:space="preserve"> door </w:t>
+      </w:r>
+      <w:proofErr w:type="spellStart"/>
+      <w:r>
+        <w:t>vrijwilligers</w:t>
+      </w:r>
+      <w:proofErr w:type="spellEnd"/>
+      <w:r>
+        <w:t xml:space="preserve"> hoe </w:t>
+      </w:r>
+      <w:proofErr w:type="spellStart"/>
+      <w:r>
+        <w:t>beter</w:t>
+      </w:r>
+      <w:proofErr w:type="spellEnd"/>
+      <w:r>
+        <w:t>.</w:t>
       </w:r>
     </w:p>
     <w:p>
-      <w:r>
-        <w:t>-</w:t>
-      </w:r>
-      <w:proofErr w:type="spellStart"/>
-      <w:r>
-        <w:t>Willen</w:t>
-      </w:r>
-      <w:proofErr w:type="spellEnd"/>
-      <w:r>
-        <w:t xml:space="preserve"> we </w:t>
-      </w:r>
-      <w:proofErr w:type="spellStart"/>
-      <w:r>
-        <w:t>onderscheid</w:t>
-      </w:r>
-      <w:proofErr w:type="spellEnd"/>
-      <w:r>
-        <w:t xml:space="preserve"> </w:t>
-      </w:r>
-      <w:proofErr w:type="spellStart"/>
-      <w:r>
-        <w:t>tussen</w:t>
-      </w:r>
-      <w:proofErr w:type="spellEnd"/>
-      <w:r>
-        <w:t xml:space="preserve"> </w:t>
-      </w:r>
-      <w:proofErr w:type="spellStart"/>
-      <w:r>
-        <w:t>mensen</w:t>
-      </w:r>
-      <w:proofErr w:type="spellEnd"/>
-      <w:r>
-        <w:t xml:space="preserve"> die </w:t>
-      </w:r>
-      <w:proofErr w:type="spellStart"/>
-      <w:r>
-        <w:t>tien</w:t>
-      </w:r>
-      <w:proofErr w:type="spellEnd"/>
-      <w:r>
-        <w:t xml:space="preserve"> euro </w:t>
-      </w:r>
-      <w:proofErr w:type="spellStart"/>
-      <w:r>
-        <w:t>doneren</w:t>
-      </w:r>
-      <w:proofErr w:type="spellEnd"/>
-      <w:r>
-        <w:t xml:space="preserve">, </w:t>
-      </w:r>
-      <w:proofErr w:type="spellStart"/>
-      <w:r>
-        <w:t>en</w:t>
-      </w:r>
-      <w:proofErr w:type="spellEnd"/>
-      <w:r>
-        <w:t xml:space="preserve"> </w:t>
-      </w:r>
-      <w:proofErr w:type="spellStart"/>
-      <w:r>
-        <w:t>mensen</w:t>
-      </w:r>
-      <w:proofErr w:type="spellEnd"/>
-      <w:r>
-        <w:t xml:space="preserve"> of </w:t>
-      </w:r>
-      <w:proofErr w:type="spellStart"/>
-      <w:r>
-        <w:t>instanties</w:t>
-      </w:r>
-      <w:proofErr w:type="spellEnd"/>
-      <w:r>
-        <w:t xml:space="preserve"> die </w:t>
-      </w:r>
-      <w:proofErr w:type="spellStart"/>
-      <w:r>
-        <w:t>meer</w:t>
-      </w:r>
-      <w:proofErr w:type="spellEnd"/>
-      <w:r>
-        <w:t xml:space="preserve"> </w:t>
-      </w:r>
-      <w:proofErr w:type="spellStart"/>
-      <w:r>
-        <w:t>doneren</w:t>
-      </w:r>
-      <w:proofErr w:type="spellEnd"/>
-      <w:r>
+      <w:pPr>
+        <w:rPr>
+          <w:i/>
+        </w:rPr>
+      </w:pPr>
+      <w:r>
+        <w:rPr>
+          <w:i/>
+        </w:rPr>
+        <w:t xml:space="preserve">-De </w:t>
+      </w:r>
+      <w:proofErr w:type="spellStart"/>
+      <w:r>
+        <w:rPr>
+          <w:i/>
+        </w:rPr>
+        <w:t>vrijwilliger</w:t>
+      </w:r>
+      <w:proofErr w:type="spellEnd"/>
+      <w:r>
+        <w:rPr>
+          <w:i/>
+        </w:rPr>
+        <w:t xml:space="preserve"> </w:t>
+      </w:r>
+      <w:proofErr w:type="spellStart"/>
+      <w:r>
+        <w:rPr>
+          <w:i/>
+        </w:rPr>
+        <w:t>handmatig</w:t>
+      </w:r>
+      <w:proofErr w:type="spellEnd"/>
+      <w:r>
+        <w:rPr>
+          <w:i/>
+        </w:rPr>
+        <w:t xml:space="preserve"> </w:t>
+      </w:r>
+      <w:proofErr w:type="spellStart"/>
+      <w:r>
+        <w:rPr>
+          <w:i/>
+        </w:rPr>
+        <w:t>persoonsgegevens</w:t>
+      </w:r>
+      <w:proofErr w:type="spellEnd"/>
+      <w:r>
+        <w:rPr>
+          <w:i/>
+        </w:rPr>
+        <w:t xml:space="preserve"> over </w:t>
+      </w:r>
+      <w:proofErr w:type="spellStart"/>
+      <w:r>
+        <w:rPr>
+          <w:i/>
+        </w:rPr>
+        <w:t>laten</w:t>
+      </w:r>
+      <w:proofErr w:type="spellEnd"/>
+      <w:r>
+        <w:rPr>
+          <w:i/>
+        </w:rPr>
+        <w:t xml:space="preserve"> </w:t>
+      </w:r>
+      <w:proofErr w:type="spellStart"/>
+      <w:r>
+        <w:rPr>
+          <w:i/>
+        </w:rPr>
+        <w:t>typen</w:t>
+      </w:r>
+      <w:proofErr w:type="spellEnd"/>
+      <w:r>
+        <w:rPr>
+          <w:i/>
+        </w:rPr>
+        <w:t xml:space="preserve">, of het </w:t>
+      </w:r>
+      <w:proofErr w:type="spellStart"/>
+      <w:r>
+        <w:rPr>
+          <w:i/>
+        </w:rPr>
+        <w:t>automatiseren</w:t>
+      </w:r>
+      <w:proofErr w:type="spellEnd"/>
+      <w:r>
+        <w:rPr>
+          <w:i/>
+        </w:rPr>
         <w:t xml:space="preserve">? </w:t>
+      </w:r>
+      <w:proofErr w:type="spellStart"/>
+      <w:r>
+        <w:rPr>
+          <w:i/>
+        </w:rPr>
+        <w:t>Als</w:t>
+      </w:r>
+      <w:proofErr w:type="spellEnd"/>
+      <w:r>
+        <w:rPr>
+          <w:i/>
+        </w:rPr>
+        <w:t xml:space="preserve"> het </w:t>
+      </w:r>
+      <w:proofErr w:type="spellStart"/>
+      <w:r>
+        <w:rPr>
+          <w:i/>
+        </w:rPr>
+        <w:t>geautomatiseerd</w:t>
+      </w:r>
+      <w:proofErr w:type="spellEnd"/>
+      <w:r>
+        <w:rPr>
+          <w:i/>
+        </w:rPr>
+        <w:t xml:space="preserve"> word </w:t>
+      </w:r>
+      <w:proofErr w:type="spellStart"/>
+      <w:r>
+        <w:rPr>
+          <w:i/>
+        </w:rPr>
+        <w:t>moet</w:t>
+      </w:r>
+      <w:proofErr w:type="spellEnd"/>
+      <w:r>
+        <w:rPr>
+          <w:i/>
+        </w:rPr>
+        <w:t xml:space="preserve"> </w:t>
+      </w:r>
+      <w:proofErr w:type="spellStart"/>
+      <w:r>
+        <w:rPr>
+          <w:i/>
+        </w:rPr>
+        <w:t>dit</w:t>
+      </w:r>
+      <w:proofErr w:type="spellEnd"/>
+      <w:r>
+        <w:rPr>
+          <w:i/>
+        </w:rPr>
+        <w:t xml:space="preserve"> </w:t>
+      </w:r>
+      <w:proofErr w:type="spellStart"/>
+      <w:r>
+        <w:rPr>
+          <w:i/>
+        </w:rPr>
+        <w:t>wel</w:t>
+      </w:r>
+      <w:proofErr w:type="spellEnd"/>
+      <w:r>
+        <w:rPr>
+          <w:i/>
+        </w:rPr>
+        <w:t xml:space="preserve"> </w:t>
+      </w:r>
+      <w:proofErr w:type="spellStart"/>
+      <w:r>
+        <w:rPr>
+          <w:i/>
+        </w:rPr>
+        <w:t>gepaard</w:t>
+      </w:r>
+      <w:proofErr w:type="spellEnd"/>
+      <w:r>
+        <w:rPr>
+          <w:i/>
+        </w:rPr>
+        <w:t xml:space="preserve"> </w:t>
+      </w:r>
+      <w:proofErr w:type="spellStart"/>
+      <w:r>
+        <w:rPr>
+          <w:i/>
+        </w:rPr>
+        <w:t>gaan</w:t>
+      </w:r>
+      <w:proofErr w:type="spellEnd"/>
+      <w:r>
+        <w:rPr>
+          <w:i/>
+        </w:rPr>
+        <w:t xml:space="preserve"> met </w:t>
+      </w:r>
+      <w:proofErr w:type="spellStart"/>
+      <w:r>
+        <w:rPr>
+          <w:i/>
+        </w:rPr>
+        <w:t>een</w:t>
+      </w:r>
+      <w:proofErr w:type="spellEnd"/>
+      <w:r>
+        <w:rPr>
+          <w:i/>
+        </w:rPr>
+        <w:t xml:space="preserve"> in </w:t>
+      </w:r>
+      <w:proofErr w:type="spellStart"/>
+      <w:r>
+        <w:rPr>
+          <w:i/>
+        </w:rPr>
+        <w:t>te</w:t>
+      </w:r>
+      <w:proofErr w:type="spellEnd"/>
+      <w:r>
+        <w:rPr>
+          <w:i/>
+        </w:rPr>
+        <w:t xml:space="preserve"> </w:t>
+      </w:r>
+      <w:proofErr w:type="spellStart"/>
+      <w:r>
+        <w:rPr>
+          <w:i/>
+        </w:rPr>
+        <w:t>vullen</w:t>
+      </w:r>
+      <w:proofErr w:type="spellEnd"/>
+      <w:r>
+        <w:rPr>
+          <w:i/>
+        </w:rPr>
+        <w:t xml:space="preserve"> </w:t>
+      </w:r>
+      <w:proofErr w:type="spellStart"/>
+      <w:r>
+        <w:rPr>
+          <w:i/>
+        </w:rPr>
+        <w:t>formulier</w:t>
+      </w:r>
+      <w:proofErr w:type="spellEnd"/>
+      <w:r>
+        <w:rPr>
+          <w:i/>
+        </w:rPr>
+        <w:t xml:space="preserve">. </w:t>
       </w:r>
     </w:p>
     <w:p>
-      <w:r>
-        <w:t xml:space="preserve">-Hoe </w:t>
-      </w:r>
-      <w:proofErr w:type="spellStart"/>
-      <w:r>
-        <w:t>kunnen</w:t>
-      </w:r>
-      <w:proofErr w:type="spellEnd"/>
-      <w:r>
-        <w:t xml:space="preserve"> </w:t>
-      </w:r>
-      <w:proofErr w:type="spellStart"/>
-      <w:r>
-        <w:t>bedrijven</w:t>
-      </w:r>
-      <w:proofErr w:type="spellEnd"/>
-      <w:r>
-        <w:t xml:space="preserve"> </w:t>
-      </w:r>
-      <w:proofErr w:type="spellStart"/>
-      <w:r>
-        <w:t>doneren</w:t>
-      </w:r>
-      <w:proofErr w:type="spellEnd"/>
-      <w:r>
-        <w:t xml:space="preserve"> </w:t>
-      </w:r>
-      <w:proofErr w:type="spellStart"/>
-      <w:r>
-        <w:t>aan</w:t>
-      </w:r>
-      <w:proofErr w:type="spellEnd"/>
-      <w:r>
-        <w:t xml:space="preserve"> de </w:t>
-      </w:r>
-      <w:proofErr w:type="spellStart"/>
-      <w:r>
-        <w:t>vereniging</w:t>
-      </w:r>
-      <w:proofErr w:type="spellEnd"/>
-      <w:r>
-        <w:t xml:space="preserve">? </w:t>
-      </w:r>
-      <w:r>
-        <w:t xml:space="preserve"> </w:t>
-      </w:r>
-      <w:proofErr w:type="spellStart"/>
-      <w:r>
-        <w:t>Gaat</w:t>
-      </w:r>
-      <w:proofErr w:type="spellEnd"/>
-      <w:r>
-        <w:t xml:space="preserve"> </w:t>
-      </w:r>
-      <w:proofErr w:type="spellStart"/>
-      <w:r>
-        <w:t>dit</w:t>
-      </w:r>
-      <w:proofErr w:type="spellEnd"/>
-      <w:r>
-        <w:t xml:space="preserve"> via </w:t>
-      </w:r>
-      <w:proofErr w:type="spellStart"/>
-      <w:r>
-        <w:t>eenzelfde</w:t>
-      </w:r>
-      <w:proofErr w:type="spellEnd"/>
-      <w:r>
-        <w:t xml:space="preserve"> </w:t>
-      </w:r>
-      <w:proofErr w:type="spellStart"/>
-      <w:r>
-        <w:t>systeem</w:t>
-      </w:r>
-      <w:proofErr w:type="spellEnd"/>
-      <w:r>
-        <w:t xml:space="preserve">, of </w:t>
-      </w:r>
-      <w:proofErr w:type="spellStart"/>
-      <w:r>
-        <w:t>doen</w:t>
-      </w:r>
-      <w:proofErr w:type="spellEnd"/>
-      <w:r>
-        <w:t xml:space="preserve"> </w:t>
-      </w:r>
-      <w:proofErr w:type="spellStart"/>
-      <w:r>
-        <w:t>ze</w:t>
-      </w:r>
-      <w:proofErr w:type="spellEnd"/>
-      <w:r>
-        <w:t xml:space="preserve"> </w:t>
-      </w:r>
-      <w:proofErr w:type="spellStart"/>
-      <w:r>
-        <w:t>dit</w:t>
-      </w:r>
-      <w:proofErr w:type="spellEnd"/>
-      <w:r>
-        <w:t xml:space="preserve"> </w:t>
-      </w:r>
-      <w:proofErr w:type="spellStart"/>
-      <w:r>
-        <w:t>buit</w:t>
-      </w:r>
-      <w:r>
-        <w:t>en</w:t>
-      </w:r>
-      <w:proofErr w:type="spellEnd"/>
-      <w:r>
-        <w:t xml:space="preserve"> het </w:t>
-      </w:r>
-      <w:proofErr w:type="spellStart"/>
-      <w:r>
-        <w:t>tientjesleden-systeem</w:t>
-      </w:r>
-      <w:proofErr w:type="spellEnd"/>
-      <w:r>
-        <w:t xml:space="preserve"> om? </w:t>
-      </w:r>
-      <w:proofErr w:type="spellStart"/>
-      <w:r>
-        <w:t>Gaat</w:t>
-      </w:r>
-      <w:proofErr w:type="spellEnd"/>
-      <w:r>
-        <w:t xml:space="preserve"> </w:t>
-      </w:r>
-      <w:proofErr w:type="spellStart"/>
-      <w:r>
-        <w:t>hier</w:t>
-      </w:r>
-      <w:proofErr w:type="spellEnd"/>
-      <w:r>
-        <w:t xml:space="preserve"> contact of planning </w:t>
-      </w:r>
-      <w:proofErr w:type="spellStart"/>
-      <w:r>
-        <w:t>aan</w:t>
-      </w:r>
-      <w:proofErr w:type="spellEnd"/>
-      <w:r>
-        <w:t xml:space="preserve"> </w:t>
-      </w:r>
-      <w:proofErr w:type="spellStart"/>
-      <w:r>
-        <w:t>vooraf</w:t>
-      </w:r>
-      <w:proofErr w:type="spellEnd"/>
-      <w:r>
-        <w:t>?</w:t>
+      <w:proofErr w:type="spellStart"/>
+      <w:r>
+        <w:t>Liever</w:t>
+      </w:r>
+      <w:proofErr w:type="spellEnd"/>
+      <w:r>
+        <w:t xml:space="preserve"> </w:t>
+      </w:r>
+      <w:proofErr w:type="spellStart"/>
+      <w:r>
+        <w:t>geautomatiseerd</w:t>
+      </w:r>
+      <w:proofErr w:type="spellEnd"/>
+      <w:r>
+        <w:t xml:space="preserve">, </w:t>
+      </w:r>
+      <w:proofErr w:type="spellStart"/>
+      <w:r>
+        <w:t>handmatige</w:t>
+      </w:r>
+      <w:proofErr w:type="spellEnd"/>
+      <w:r>
+        <w:t xml:space="preserve"> </w:t>
+      </w:r>
+      <w:proofErr w:type="spellStart"/>
+      <w:r>
+        <w:t>invoer</w:t>
+      </w:r>
+      <w:proofErr w:type="spellEnd"/>
+      <w:r>
+        <w:t xml:space="preserve"> </w:t>
+      </w:r>
+      <w:proofErr w:type="spellStart"/>
+      <w:r>
+        <w:t>gaat</w:t>
+      </w:r>
+      <w:proofErr w:type="spellEnd"/>
+      <w:r>
+        <w:t xml:space="preserve"> </w:t>
+      </w:r>
+      <w:proofErr w:type="spellStart"/>
+      <w:r>
+        <w:t>gepaard</w:t>
+      </w:r>
+      <w:proofErr w:type="spellEnd"/>
+      <w:r>
+        <w:t xml:space="preserve"> met </w:t>
+      </w:r>
+      <w:proofErr w:type="spellStart"/>
+      <w:r>
+        <w:t>fouten</w:t>
+      </w:r>
+      <w:proofErr w:type="spellEnd"/>
+      <w:r>
+        <w:t>.</w:t>
       </w:r>
     </w:p>
     <w:p>
-      <w:r>
+      <w:pPr>
+        <w:rPr>
+          <w:i/>
+        </w:rPr>
+      </w:pPr>
+      <w:r>
+        <w:rPr>
+          <w:i/>
+        </w:rPr>
         <w:t>-</w:t>
       </w:r>
       <w:proofErr w:type="spellStart"/>
       <w:r>
-        <w:t>Voorbeeld</w:t>
-      </w:r>
-      <w:proofErr w:type="spellEnd"/>
-      <w:r>
-        <w:t xml:space="preserve"> </w:t>
-      </w:r>
-      <w:proofErr w:type="spellStart"/>
-      <w:r>
+        <w:rPr>
+          <w:i/>
+        </w:rPr>
+        <w:t>Waarop</w:t>
+      </w:r>
+      <w:proofErr w:type="spellEnd"/>
+      <w:r>
+        <w:rPr>
+          <w:i/>
+        </w:rPr>
+        <w:t xml:space="preserve"> </w:t>
+      </w:r>
+      <w:proofErr w:type="spellStart"/>
+      <w:r>
+        <w:rPr>
+          <w:i/>
+        </w:rPr>
+        <w:t>moeten</w:t>
+      </w:r>
+      <w:proofErr w:type="spellEnd"/>
+      <w:r>
+        <w:rPr>
+          <w:i/>
+        </w:rPr>
+        <w:t xml:space="preserve"> </w:t>
+      </w:r>
+      <w:proofErr w:type="spellStart"/>
+      <w:r>
+        <w:rPr>
+          <w:i/>
+        </w:rPr>
+        <w:t>leden</w:t>
+      </w:r>
+      <w:proofErr w:type="spellEnd"/>
+      <w:r>
+        <w:rPr>
+          <w:i/>
+        </w:rPr>
+        <w:t xml:space="preserve"> </w:t>
+      </w:r>
+      <w:proofErr w:type="spellStart"/>
+      <w:r>
+        <w:rPr>
+          <w:i/>
+        </w:rPr>
+        <w:t>geordend</w:t>
+      </w:r>
+      <w:proofErr w:type="spellEnd"/>
+      <w:r>
+        <w:rPr>
+          <w:i/>
+        </w:rPr>
+        <w:t xml:space="preserve"> </w:t>
+      </w:r>
+      <w:proofErr w:type="spellStart"/>
+      <w:r>
+        <w:rPr>
+          <w:i/>
+        </w:rPr>
+        <w:t>kunnen</w:t>
+      </w:r>
+      <w:proofErr w:type="spellEnd"/>
+      <w:r>
+        <w:rPr>
+          <w:i/>
+        </w:rPr>
+        <w:t xml:space="preserve"> </w:t>
+      </w:r>
+      <w:proofErr w:type="spellStart"/>
+      <w:r>
+        <w:rPr>
+          <w:i/>
+        </w:rPr>
+        <w:t>worden</w:t>
+      </w:r>
+      <w:proofErr w:type="spellEnd"/>
+      <w:r>
+        <w:rPr>
+          <w:i/>
+        </w:rPr>
+        <w:t xml:space="preserve"> </w:t>
+      </w:r>
+      <w:proofErr w:type="spellStart"/>
+      <w:r>
+        <w:rPr>
+          <w:i/>
+        </w:rPr>
         <w:t>voor</w:t>
       </w:r>
       <w:proofErr w:type="spellEnd"/>
       <w:r>
-        <w:t xml:space="preserve"> inschrijfformulier.</w:t>
-      </w:r>
-      <w:bookmarkStart w:id="0" w:name="_GoBack"/>
-      <w:bookmarkEnd w:id="0"/>
+        <w:rPr>
+          <w:i/>
+        </w:rPr>
+        <w:t xml:space="preserve"> het </w:t>
+      </w:r>
+      <w:proofErr w:type="spellStart"/>
+      <w:r>
+        <w:rPr>
+          <w:i/>
+        </w:rPr>
+        <w:t>krijgen</w:t>
+      </w:r>
+      <w:proofErr w:type="spellEnd"/>
+      <w:r>
+        <w:rPr>
+          <w:i/>
+        </w:rPr>
+        <w:t xml:space="preserve"> van </w:t>
+      </w:r>
+      <w:proofErr w:type="spellStart"/>
+      <w:r>
+        <w:rPr>
+          <w:i/>
+        </w:rPr>
+        <w:t>bepaalde</w:t>
+      </w:r>
+      <w:proofErr w:type="spellEnd"/>
+      <w:r>
+        <w:rPr>
+          <w:i/>
+        </w:rPr>
+        <w:t xml:space="preserve"> e-mails?</w:t>
+      </w:r>
     </w:p>
     <w:p>
       <w:proofErr w:type="spellStart"/>
       <w:r>
+        <w:t>Komt</w:t>
+      </w:r>
+      <w:proofErr w:type="spellEnd"/>
+      <w:r>
+        <w:t xml:space="preserve"> nog.</w:t>
+      </w:r>
+    </w:p>
+    <w:p>
+      <w:pPr>
+        <w:rPr>
+          <w:i/>
+        </w:rPr>
+      </w:pPr>
+      <w:r>
+        <w:rPr>
+          <w:i/>
+        </w:rPr>
+        <w:t>-</w:t>
+      </w:r>
+      <w:r>
+        <w:rPr>
+          <w:i/>
+        </w:rPr>
+        <w:t xml:space="preserve">Moet </w:t>
+      </w:r>
+      <w:proofErr w:type="spellStart"/>
+      <w:r>
+        <w:rPr>
+          <w:i/>
+        </w:rPr>
+        <w:t>er</w:t>
+      </w:r>
+      <w:proofErr w:type="spellEnd"/>
+      <w:r>
+        <w:rPr>
+          <w:i/>
+        </w:rPr>
+        <w:t xml:space="preserve"> </w:t>
+      </w:r>
+      <w:proofErr w:type="spellStart"/>
+      <w:r>
+        <w:rPr>
+          <w:i/>
+        </w:rPr>
+        <w:t>een</w:t>
+      </w:r>
+      <w:proofErr w:type="spellEnd"/>
+      <w:r>
+        <w:rPr>
+          <w:i/>
+        </w:rPr>
+        <w:t xml:space="preserve"> login </w:t>
+      </w:r>
+      <w:proofErr w:type="spellStart"/>
+      <w:r>
+        <w:rPr>
+          <w:i/>
+        </w:rPr>
+        <w:t>komen</w:t>
+      </w:r>
+      <w:proofErr w:type="spellEnd"/>
+      <w:r>
+        <w:rPr>
+          <w:i/>
+        </w:rPr>
+        <w:t xml:space="preserve">, of </w:t>
+      </w:r>
+      <w:proofErr w:type="spellStart"/>
+      <w:r>
+        <w:rPr>
+          <w:i/>
+        </w:rPr>
+        <w:t>moeten</w:t>
+      </w:r>
+      <w:proofErr w:type="spellEnd"/>
+      <w:r>
+        <w:rPr>
+          <w:i/>
+        </w:rPr>
+        <w:t xml:space="preserve"> </w:t>
+      </w:r>
+      <w:proofErr w:type="spellStart"/>
+      <w:r>
+        <w:rPr>
+          <w:i/>
+        </w:rPr>
+        <w:t>er</w:t>
+      </w:r>
+      <w:proofErr w:type="spellEnd"/>
+      <w:r>
+        <w:rPr>
+          <w:i/>
+        </w:rPr>
+        <w:t xml:space="preserve"> </w:t>
+      </w:r>
+      <w:proofErr w:type="spellStart"/>
+      <w:r>
+        <w:rPr>
+          <w:i/>
+        </w:rPr>
+        <w:t>meerdere</w:t>
+      </w:r>
+      <w:proofErr w:type="spellEnd"/>
+      <w:r>
+        <w:rPr>
+          <w:i/>
+        </w:rPr>
+        <w:t xml:space="preserve"> accounts </w:t>
+      </w:r>
+      <w:proofErr w:type="spellStart"/>
+      <w:r>
+        <w:rPr>
+          <w:i/>
+        </w:rPr>
+        <w:t>aan</w:t>
+      </w:r>
+      <w:proofErr w:type="spellEnd"/>
+      <w:r>
+        <w:rPr>
+          <w:i/>
+        </w:rPr>
+        <w:t xml:space="preserve"> </w:t>
+      </w:r>
+      <w:proofErr w:type="spellStart"/>
+      <w:r>
+        <w:rPr>
+          <w:i/>
+        </w:rPr>
+        <w:t>kunnen</w:t>
+      </w:r>
+      <w:proofErr w:type="spellEnd"/>
+      <w:r>
+        <w:rPr>
+          <w:i/>
+        </w:rPr>
+        <w:t xml:space="preserve"> </w:t>
+      </w:r>
+      <w:proofErr w:type="spellStart"/>
+      <w:r>
+        <w:rPr>
+          <w:i/>
+        </w:rPr>
+        <w:t>worden</w:t>
+      </w:r>
+      <w:proofErr w:type="spellEnd"/>
+      <w:r>
+        <w:rPr>
+          <w:i/>
+        </w:rPr>
+        <w:t xml:space="preserve"> </w:t>
+      </w:r>
+      <w:proofErr w:type="spellStart"/>
+      <w:r>
+        <w:rPr>
+          <w:i/>
+        </w:rPr>
+        <w:t>gemaakt</w:t>
+      </w:r>
+      <w:proofErr w:type="spellEnd"/>
+      <w:r>
+        <w:rPr>
+          <w:i/>
+        </w:rPr>
+        <w:t xml:space="preserve">. Met </w:t>
+      </w:r>
+      <w:proofErr w:type="spellStart"/>
+      <w:r>
+        <w:rPr>
+          <w:i/>
+        </w:rPr>
+        <w:t>meerdere</w:t>
+      </w:r>
+      <w:proofErr w:type="spellEnd"/>
+      <w:r>
+        <w:rPr>
+          <w:i/>
+        </w:rPr>
+        <w:t xml:space="preserve"> accounts, </w:t>
+      </w:r>
+      <w:proofErr w:type="spellStart"/>
+      <w:r>
+        <w:rPr>
+          <w:i/>
+        </w:rPr>
+        <w:t>moeten</w:t>
+      </w:r>
+      <w:proofErr w:type="spellEnd"/>
+      <w:r>
+        <w:rPr>
+          <w:i/>
+        </w:rPr>
+        <w:t xml:space="preserve"> die accounts </w:t>
+      </w:r>
+      <w:proofErr w:type="spellStart"/>
+      <w:r>
+        <w:rPr>
+          <w:i/>
+        </w:rPr>
+        <w:t>ook</w:t>
+      </w:r>
+      <w:proofErr w:type="spellEnd"/>
+      <w:r>
+        <w:rPr>
+          <w:i/>
+        </w:rPr>
+        <w:t xml:space="preserve"> </w:t>
+      </w:r>
+      <w:proofErr w:type="spellStart"/>
+      <w:r>
+        <w:rPr>
+          <w:i/>
+        </w:rPr>
+        <w:t>bij</w:t>
+      </w:r>
+      <w:proofErr w:type="spellEnd"/>
+      <w:r>
+        <w:rPr>
+          <w:i/>
+        </w:rPr>
+        <w:t xml:space="preserve"> </w:t>
+      </w:r>
+      <w:proofErr w:type="spellStart"/>
+      <w:r>
+        <w:rPr>
+          <w:i/>
+        </w:rPr>
+        <w:t>andere</w:t>
+      </w:r>
+      <w:proofErr w:type="spellEnd"/>
+      <w:r>
+        <w:rPr>
+          <w:i/>
+        </w:rPr>
+        <w:t xml:space="preserve"> </w:t>
+      </w:r>
+      <w:proofErr w:type="spellStart"/>
+      <w:r>
+        <w:rPr>
+          <w:i/>
+        </w:rPr>
+        <w:t>dingen</w:t>
+      </w:r>
+      <w:proofErr w:type="spellEnd"/>
+      <w:r>
+        <w:rPr>
+          <w:i/>
+        </w:rPr>
+        <w:t xml:space="preserve"> </w:t>
+      </w:r>
+      <w:proofErr w:type="spellStart"/>
+      <w:r>
+        <w:rPr>
+          <w:i/>
+        </w:rPr>
+        <w:t>kunnen</w:t>
+      </w:r>
+      <w:proofErr w:type="spellEnd"/>
+      <w:r>
+        <w:rPr>
+          <w:i/>
+        </w:rPr>
+        <w:t>?</w:t>
+      </w:r>
+    </w:p>
+    <w:p>
+      <w:r>
+        <w:t xml:space="preserve">Nee, </w:t>
+      </w:r>
+      <w:proofErr w:type="spellStart"/>
+      <w:r>
+        <w:t>alle</w:t>
+      </w:r>
+      <w:proofErr w:type="spellEnd"/>
+      <w:r>
+        <w:t xml:space="preserve"> </w:t>
+      </w:r>
+      <w:proofErr w:type="spellStart"/>
+      <w:r>
+        <w:t>vrijwilligers</w:t>
+      </w:r>
+      <w:proofErr w:type="spellEnd"/>
+      <w:r>
+        <w:t xml:space="preserve"> </w:t>
+      </w:r>
+      <w:proofErr w:type="spellStart"/>
+      <w:r>
+        <w:t>kunnen</w:t>
+      </w:r>
+      <w:proofErr w:type="spellEnd"/>
+      <w:r>
+        <w:t xml:space="preserve"> </w:t>
+      </w:r>
+      <w:proofErr w:type="spellStart"/>
+      <w:r>
+        <w:t>hetzelfde</w:t>
+      </w:r>
+      <w:proofErr w:type="spellEnd"/>
+      <w:r>
+        <w:t xml:space="preserve">. </w:t>
+      </w:r>
+      <w:proofErr w:type="spellStart"/>
+      <w:r>
+        <w:t>Een</w:t>
+      </w:r>
+      <w:proofErr w:type="spellEnd"/>
+      <w:r>
+        <w:t xml:space="preserve"> </w:t>
+      </w:r>
+      <w:proofErr w:type="spellStart"/>
+      <w:r>
+        <w:t>soort</w:t>
+      </w:r>
+      <w:proofErr w:type="spellEnd"/>
+      <w:r>
+        <w:t xml:space="preserve"> account.</w:t>
+      </w:r>
+    </w:p>
+    <w:p>
+      <w:pPr>
+        <w:rPr>
+          <w:i/>
+        </w:rPr>
+      </w:pPr>
+      <w:r>
+        <w:rPr>
+          <w:i/>
+        </w:rPr>
+        <w:t>-</w:t>
+      </w:r>
+      <w:proofErr w:type="spellStart"/>
+      <w:r>
+        <w:rPr>
+          <w:i/>
+        </w:rPr>
+        <w:t>Willen</w:t>
+      </w:r>
+      <w:proofErr w:type="spellEnd"/>
+      <w:r>
+        <w:rPr>
+          <w:i/>
+        </w:rPr>
+        <w:t xml:space="preserve"> we </w:t>
+      </w:r>
+      <w:proofErr w:type="spellStart"/>
+      <w:r>
+        <w:rPr>
+          <w:i/>
+        </w:rPr>
+        <w:t>onderscheid</w:t>
+      </w:r>
+      <w:proofErr w:type="spellEnd"/>
+      <w:r>
+        <w:rPr>
+          <w:i/>
+        </w:rPr>
+        <w:t xml:space="preserve"> </w:t>
+      </w:r>
+      <w:proofErr w:type="spellStart"/>
+      <w:r>
+        <w:rPr>
+          <w:i/>
+        </w:rPr>
+        <w:t>tussen</w:t>
+      </w:r>
+      <w:proofErr w:type="spellEnd"/>
+      <w:r>
+        <w:rPr>
+          <w:i/>
+        </w:rPr>
+        <w:t xml:space="preserve"> </w:t>
+      </w:r>
+      <w:proofErr w:type="spellStart"/>
+      <w:r>
+        <w:rPr>
+          <w:i/>
+        </w:rPr>
+        <w:t>mensen</w:t>
+      </w:r>
+      <w:proofErr w:type="spellEnd"/>
+      <w:r>
+        <w:rPr>
+          <w:i/>
+        </w:rPr>
+        <w:t xml:space="preserve"> die </w:t>
+      </w:r>
+      <w:proofErr w:type="spellStart"/>
+      <w:r>
+        <w:rPr>
+          <w:i/>
+        </w:rPr>
+        <w:t>tien</w:t>
+      </w:r>
+      <w:proofErr w:type="spellEnd"/>
+      <w:r>
+        <w:rPr>
+          <w:i/>
+        </w:rPr>
+        <w:t xml:space="preserve"> euro </w:t>
+      </w:r>
+      <w:proofErr w:type="spellStart"/>
+      <w:r>
+        <w:rPr>
+          <w:i/>
+        </w:rPr>
+        <w:t>doneren</w:t>
+      </w:r>
+      <w:proofErr w:type="spellEnd"/>
+      <w:r>
+        <w:rPr>
+          <w:i/>
+        </w:rPr>
+        <w:t xml:space="preserve">, </w:t>
+      </w:r>
+      <w:proofErr w:type="spellStart"/>
+      <w:r>
+        <w:rPr>
+          <w:i/>
+        </w:rPr>
+        <w:t>en</w:t>
+      </w:r>
+      <w:proofErr w:type="spellEnd"/>
+      <w:r>
+        <w:rPr>
+          <w:i/>
+        </w:rPr>
+        <w:t xml:space="preserve"> </w:t>
+      </w:r>
+      <w:proofErr w:type="spellStart"/>
+      <w:r>
+        <w:rPr>
+          <w:i/>
+        </w:rPr>
+        <w:t>mensen</w:t>
+      </w:r>
+      <w:proofErr w:type="spellEnd"/>
+      <w:r>
+        <w:rPr>
+          <w:i/>
+        </w:rPr>
+        <w:t xml:space="preserve"> of </w:t>
+      </w:r>
+      <w:proofErr w:type="spellStart"/>
+      <w:r>
+        <w:rPr>
+          <w:i/>
+        </w:rPr>
+        <w:t>instanties</w:t>
+      </w:r>
+      <w:proofErr w:type="spellEnd"/>
+      <w:r>
+        <w:rPr>
+          <w:i/>
+        </w:rPr>
+        <w:t xml:space="preserve"> die </w:t>
+      </w:r>
+      <w:proofErr w:type="spellStart"/>
+      <w:r>
+        <w:rPr>
+          <w:i/>
+        </w:rPr>
+        <w:t>meer</w:t>
+      </w:r>
+      <w:proofErr w:type="spellEnd"/>
+      <w:r>
+        <w:rPr>
+          <w:i/>
+        </w:rPr>
+        <w:t xml:space="preserve"> </w:t>
+      </w:r>
+      <w:proofErr w:type="spellStart"/>
+      <w:r>
+        <w:rPr>
+          <w:i/>
+        </w:rPr>
+        <w:t>doneren</w:t>
+      </w:r>
+      <w:proofErr w:type="spellEnd"/>
+      <w:r>
+        <w:rPr>
+          <w:i/>
+        </w:rPr>
+        <w:t xml:space="preserve">? </w:t>
+      </w:r>
+    </w:p>
+    <w:p>
+      <w:proofErr w:type="spellStart"/>
+      <w:r>
+        <w:t>Bedrijven</w:t>
+      </w:r>
+      <w:proofErr w:type="spellEnd"/>
+      <w:r>
+        <w:t xml:space="preserve"> of </w:t>
+      </w:r>
+      <w:proofErr w:type="spellStart"/>
+      <w:r>
+        <w:t>mensen</w:t>
+      </w:r>
+      <w:proofErr w:type="spellEnd"/>
+      <w:r>
+        <w:t xml:space="preserve"> die </w:t>
+      </w:r>
+      <w:proofErr w:type="spellStart"/>
+      <w:r>
+        <w:t>meer</w:t>
+      </w:r>
+      <w:proofErr w:type="spellEnd"/>
+      <w:r>
+        <w:t xml:space="preserve"> </w:t>
+      </w:r>
+      <w:proofErr w:type="spellStart"/>
+      <w:r>
+        <w:t>dan</w:t>
+      </w:r>
+      <w:proofErr w:type="spellEnd"/>
+      <w:r>
+        <w:t xml:space="preserve"> </w:t>
+      </w:r>
+      <w:proofErr w:type="spellStart"/>
+      <w:r>
+        <w:t>tien</w:t>
+      </w:r>
+      <w:proofErr w:type="spellEnd"/>
+      <w:r>
+        <w:t xml:space="preserve"> euro </w:t>
+      </w:r>
+      <w:proofErr w:type="spellStart"/>
+      <w:r>
+        <w:t>doneren</w:t>
+      </w:r>
+      <w:proofErr w:type="spellEnd"/>
+      <w:r>
+        <w:t xml:space="preserve"> </w:t>
+      </w:r>
+      <w:proofErr w:type="spellStart"/>
+      <w:r>
+        <w:t>hoeven</w:t>
+      </w:r>
+      <w:proofErr w:type="spellEnd"/>
+      <w:r>
+        <w:t xml:space="preserve"> </w:t>
+      </w:r>
+      <w:proofErr w:type="spellStart"/>
+      <w:r>
+        <w:t>geen</w:t>
+      </w:r>
+      <w:proofErr w:type="spellEnd"/>
+      <w:r>
+        <w:t xml:space="preserve"> </w:t>
+      </w:r>
+      <w:proofErr w:type="spellStart"/>
+      <w:r>
+        <w:t>onderscheid</w:t>
+      </w:r>
+      <w:proofErr w:type="spellEnd"/>
+      <w:r>
+        <w:t xml:space="preserve">. Het </w:t>
+      </w:r>
+      <w:proofErr w:type="spellStart"/>
+      <w:r>
+        <w:t>gaat</w:t>
+      </w:r>
+      <w:proofErr w:type="spellEnd"/>
+      <w:r>
+        <w:t xml:space="preserve"> om </w:t>
+      </w:r>
+      <w:proofErr w:type="spellStart"/>
+      <w:r>
+        <w:t>een</w:t>
+      </w:r>
+      <w:proofErr w:type="spellEnd"/>
+      <w:r>
+        <w:t xml:space="preserve"> </w:t>
+      </w:r>
+      <w:proofErr w:type="spellStart"/>
+      <w:r>
+        <w:t>simpele</w:t>
+      </w:r>
+      <w:proofErr w:type="spellEnd"/>
+      <w:r>
+        <w:t xml:space="preserve"> </w:t>
+      </w:r>
+      <w:proofErr w:type="spellStart"/>
+      <w:r>
+        <w:t>wel</w:t>
+      </w:r>
+      <w:proofErr w:type="spellEnd"/>
+      <w:r>
+        <w:t xml:space="preserve">-of </w:t>
+      </w:r>
+      <w:proofErr w:type="spellStart"/>
+      <w:r>
+        <w:t>niet</w:t>
+      </w:r>
+      <w:proofErr w:type="spellEnd"/>
+      <w:r>
+        <w:t xml:space="preserve"> </w:t>
+      </w:r>
+      <w:proofErr w:type="spellStart"/>
+      <w:r>
+        <w:t>meer</w:t>
+      </w:r>
+      <w:proofErr w:type="spellEnd"/>
+      <w:r>
+        <w:t xml:space="preserve"> </w:t>
+      </w:r>
+      <w:proofErr w:type="spellStart"/>
+      <w:r>
+        <w:t>dan</w:t>
+      </w:r>
+      <w:proofErr w:type="spellEnd"/>
+      <w:r>
+        <w:t xml:space="preserve"> </w:t>
+      </w:r>
+      <w:proofErr w:type="spellStart"/>
+      <w:r>
+        <w:t>tien</w:t>
+      </w:r>
+      <w:proofErr w:type="spellEnd"/>
+      <w:r>
+        <w:t xml:space="preserve"> euro </w:t>
+      </w:r>
+      <w:proofErr w:type="spellStart"/>
+      <w:r>
+        <w:t>gedoneerd</w:t>
+      </w:r>
+      <w:proofErr w:type="spellEnd"/>
+      <w:r>
+        <w:t xml:space="preserve"> in het </w:t>
+      </w:r>
+      <w:proofErr w:type="spellStart"/>
+      <w:r>
+        <w:t>onderscheid</w:t>
+      </w:r>
+      <w:proofErr w:type="spellEnd"/>
+      <w:r>
+        <w:t>.</w:t>
+      </w:r>
+    </w:p>
+    <w:p>
+      <w:pPr>
+        <w:rPr>
+          <w:i/>
+        </w:rPr>
+      </w:pPr>
+      <w:r>
+        <w:rPr>
+          <w:i/>
+        </w:rPr>
+        <w:t xml:space="preserve">-Hoe </w:t>
+      </w:r>
+      <w:proofErr w:type="spellStart"/>
+      <w:r>
+        <w:rPr>
+          <w:i/>
+        </w:rPr>
+        <w:t>kunnen</w:t>
+      </w:r>
+      <w:proofErr w:type="spellEnd"/>
+      <w:r>
+        <w:rPr>
+          <w:i/>
+        </w:rPr>
+        <w:t xml:space="preserve"> </w:t>
+      </w:r>
+      <w:proofErr w:type="spellStart"/>
+      <w:r>
+        <w:rPr>
+          <w:i/>
+        </w:rPr>
+        <w:t>bedrijven</w:t>
+      </w:r>
+      <w:proofErr w:type="spellEnd"/>
+      <w:r>
+        <w:rPr>
+          <w:i/>
+        </w:rPr>
+        <w:t xml:space="preserve"> </w:t>
+      </w:r>
+      <w:proofErr w:type="spellStart"/>
+      <w:r>
+        <w:rPr>
+          <w:i/>
+        </w:rPr>
+        <w:t>doneren</w:t>
+      </w:r>
+      <w:proofErr w:type="spellEnd"/>
+      <w:r>
+        <w:rPr>
+          <w:i/>
+        </w:rPr>
+        <w:t xml:space="preserve"> </w:t>
+      </w:r>
+      <w:proofErr w:type="spellStart"/>
+      <w:r>
+        <w:rPr>
+          <w:i/>
+        </w:rPr>
+        <w:t>aan</w:t>
+      </w:r>
+      <w:proofErr w:type="spellEnd"/>
+      <w:r>
+        <w:rPr>
+          <w:i/>
+        </w:rPr>
+        <w:t xml:space="preserve"> de </w:t>
+      </w:r>
+      <w:proofErr w:type="spellStart"/>
+      <w:r>
+        <w:rPr>
+          <w:i/>
+        </w:rPr>
+        <w:t>vereniging</w:t>
+      </w:r>
+      <w:proofErr w:type="spellEnd"/>
+      <w:r>
+        <w:rPr>
+          <w:i/>
+        </w:rPr>
+        <w:t xml:space="preserve">?  </w:t>
+      </w:r>
+      <w:proofErr w:type="spellStart"/>
+      <w:r>
+        <w:rPr>
+          <w:i/>
+        </w:rPr>
+        <w:t>Gaat</w:t>
+      </w:r>
+      <w:proofErr w:type="spellEnd"/>
+      <w:r>
+        <w:rPr>
+          <w:i/>
+        </w:rPr>
+        <w:t xml:space="preserve"> </w:t>
+      </w:r>
+      <w:proofErr w:type="spellStart"/>
+      <w:r>
+        <w:rPr>
+          <w:i/>
+        </w:rPr>
+        <w:t>dit</w:t>
+      </w:r>
+      <w:proofErr w:type="spellEnd"/>
+      <w:r>
+        <w:rPr>
+          <w:i/>
+        </w:rPr>
+        <w:t xml:space="preserve"> via </w:t>
+      </w:r>
+      <w:proofErr w:type="spellStart"/>
+      <w:r>
+        <w:rPr>
+          <w:i/>
+        </w:rPr>
+        <w:t>eenzelfde</w:t>
+      </w:r>
+      <w:proofErr w:type="spellEnd"/>
+      <w:r>
+        <w:rPr>
+          <w:i/>
+        </w:rPr>
+        <w:t xml:space="preserve"> </w:t>
+      </w:r>
+      <w:proofErr w:type="spellStart"/>
+      <w:r>
+        <w:rPr>
+          <w:i/>
+        </w:rPr>
+        <w:t>systeem</w:t>
+      </w:r>
+      <w:proofErr w:type="spellEnd"/>
+      <w:r>
+        <w:rPr>
+          <w:i/>
+        </w:rPr>
+        <w:t xml:space="preserve">, of </w:t>
+      </w:r>
+      <w:proofErr w:type="spellStart"/>
+      <w:r>
+        <w:rPr>
+          <w:i/>
+        </w:rPr>
+        <w:t>doen</w:t>
+      </w:r>
+      <w:proofErr w:type="spellEnd"/>
+      <w:r>
+        <w:rPr>
+          <w:i/>
+        </w:rPr>
+        <w:t xml:space="preserve"> </w:t>
+      </w:r>
+      <w:proofErr w:type="spellStart"/>
+      <w:r>
+        <w:rPr>
+          <w:i/>
+        </w:rPr>
+        <w:t>ze</w:t>
+      </w:r>
+      <w:proofErr w:type="spellEnd"/>
+      <w:r>
+        <w:rPr>
+          <w:i/>
+        </w:rPr>
+        <w:t xml:space="preserve"> </w:t>
+      </w:r>
+      <w:proofErr w:type="spellStart"/>
+      <w:r>
+        <w:rPr>
+          <w:i/>
+        </w:rPr>
+        <w:t>dit</w:t>
+      </w:r>
+      <w:proofErr w:type="spellEnd"/>
+      <w:r>
+        <w:t xml:space="preserve"> </w:t>
+      </w:r>
+      <w:proofErr w:type="spellStart"/>
+      <w:r>
+        <w:rPr>
+          <w:i/>
+        </w:rPr>
+        <w:t>buiten</w:t>
+      </w:r>
+      <w:proofErr w:type="spellEnd"/>
+      <w:r>
+        <w:rPr>
+          <w:i/>
+        </w:rPr>
+        <w:t xml:space="preserve"> het </w:t>
+      </w:r>
+      <w:proofErr w:type="spellStart"/>
+      <w:r>
+        <w:rPr>
+          <w:i/>
+        </w:rPr>
+        <w:t>tientjesleden-systeem</w:t>
+      </w:r>
+      <w:proofErr w:type="spellEnd"/>
+      <w:r>
+        <w:rPr>
+          <w:i/>
+        </w:rPr>
+        <w:t xml:space="preserve"> om? </w:t>
+      </w:r>
+      <w:proofErr w:type="spellStart"/>
+      <w:r>
+        <w:rPr>
+          <w:i/>
+        </w:rPr>
+        <w:t>Gaat</w:t>
+      </w:r>
+      <w:proofErr w:type="spellEnd"/>
+      <w:r>
+        <w:rPr>
+          <w:i/>
+        </w:rPr>
+        <w:t xml:space="preserve"> </w:t>
+      </w:r>
+      <w:proofErr w:type="spellStart"/>
+      <w:r>
+        <w:rPr>
+          <w:i/>
+        </w:rPr>
+        <w:t>hier</w:t>
+      </w:r>
+      <w:proofErr w:type="spellEnd"/>
+      <w:r>
+        <w:rPr>
+          <w:i/>
+        </w:rPr>
+        <w:t xml:space="preserve"> contact of planning </w:t>
+      </w:r>
+      <w:proofErr w:type="spellStart"/>
+      <w:r>
+        <w:rPr>
+          <w:i/>
+        </w:rPr>
+        <w:t>aan</w:t>
+      </w:r>
+      <w:proofErr w:type="spellEnd"/>
+      <w:r>
+        <w:rPr>
+          <w:i/>
+        </w:rPr>
+        <w:t xml:space="preserve"> </w:t>
+      </w:r>
+      <w:proofErr w:type="spellStart"/>
+      <w:r>
+        <w:rPr>
+          <w:i/>
+        </w:rPr>
+        <w:t>vooraf</w:t>
+      </w:r>
+      <w:proofErr w:type="spellEnd"/>
+      <w:r>
+        <w:rPr>
+          <w:i/>
+        </w:rPr>
+        <w:t>?</w:t>
+      </w:r>
+    </w:p>
+    <w:p>
+      <w:r>
+        <w:t xml:space="preserve">Ander </w:t>
+      </w:r>
+      <w:proofErr w:type="spellStart"/>
+      <w:r>
+        <w:t>systeem</w:t>
+      </w:r>
+      <w:proofErr w:type="spellEnd"/>
+      <w:r>
+        <w:t xml:space="preserve">, </w:t>
+      </w:r>
+      <w:proofErr w:type="spellStart"/>
+      <w:r>
+        <w:t>gaat</w:t>
+      </w:r>
+      <w:proofErr w:type="spellEnd"/>
+      <w:r>
+        <w:t xml:space="preserve"> in de database om het </w:t>
+      </w:r>
+      <w:proofErr w:type="spellStart"/>
+      <w:r>
+        <w:t>wel</w:t>
+      </w:r>
+      <w:proofErr w:type="spellEnd"/>
+      <w:r>
+        <w:t xml:space="preserve"> of </w:t>
+      </w:r>
+      <w:proofErr w:type="spellStart"/>
+      <w:r>
+        <w:t>niet</w:t>
+      </w:r>
+      <w:proofErr w:type="spellEnd"/>
+      <w:r>
+        <w:t xml:space="preserve"> </w:t>
+      </w:r>
+      <w:proofErr w:type="spellStart"/>
+      <w:r>
+        <w:t>doneren</w:t>
+      </w:r>
+      <w:proofErr w:type="spellEnd"/>
+      <w:r>
+        <w:t xml:space="preserve">. </w:t>
+      </w:r>
+      <w:proofErr w:type="spellStart"/>
+      <w:r>
+        <w:t>Niet</w:t>
+      </w:r>
+      <w:proofErr w:type="spellEnd"/>
+      <w:r>
+        <w:t xml:space="preserve"> om </w:t>
+      </w:r>
+      <w:proofErr w:type="spellStart"/>
+      <w:r>
+        <w:t>bedragen</w:t>
+      </w:r>
+      <w:proofErr w:type="spellEnd"/>
+      <w:r>
+        <w:t>.</w:t>
+      </w:r>
+    </w:p>
+    <w:p>
+      <w:pPr>
+        <w:rPr>
+          <w:i/>
+        </w:rPr>
+      </w:pPr>
+      <w:r>
+        <w:rPr>
+          <w:i/>
+        </w:rPr>
+        <w:t>-</w:t>
+      </w:r>
+      <w:proofErr w:type="spellStart"/>
+      <w:r>
+        <w:rPr>
+          <w:i/>
+        </w:rPr>
+        <w:t>Voorbeeld</w:t>
+      </w:r>
+      <w:proofErr w:type="spellEnd"/>
+      <w:r>
+        <w:rPr>
+          <w:i/>
+        </w:rPr>
+        <w:t xml:space="preserve"> </w:t>
+      </w:r>
+      <w:proofErr w:type="spellStart"/>
+      <w:r>
+        <w:rPr>
+          <w:i/>
+        </w:rPr>
+        <w:t>voor</w:t>
+      </w:r>
+      <w:proofErr w:type="spellEnd"/>
+      <w:r>
+        <w:rPr>
+          <w:i/>
+        </w:rPr>
+        <w:t xml:space="preserve"> </w:t>
+      </w:r>
+      <w:proofErr w:type="spellStart"/>
+      <w:r>
+        <w:rPr>
+          <w:i/>
+        </w:rPr>
+        <w:t>inschrijfformulier</w:t>
+      </w:r>
+      <w:proofErr w:type="spellEnd"/>
+      <w:r>
+        <w:rPr>
+          <w:i/>
+        </w:rPr>
+        <w:t>.</w:t>
+      </w:r>
+    </w:p>
+    <w:p>
+      <w:r>
+        <w:t xml:space="preserve">Word </w:t>
+      </w:r>
+      <w:proofErr w:type="spellStart"/>
+      <w:r>
+        <w:t>geregeld</w:t>
+      </w:r>
+      <w:proofErr w:type="spellEnd"/>
+      <w:r>
+        <w:t>.</w:t>
+      </w:r>
+    </w:p>
+    <w:p>
+      <w:r>
+        <w:t>-</w:t>
+      </w:r>
+      <w:proofErr w:type="spellStart"/>
+      <w:r>
+        <w:t>Onbevoegden</w:t>
+      </w:r>
+      <w:proofErr w:type="spellEnd"/>
+      <w:r>
+        <w:t xml:space="preserve"> </w:t>
+      </w:r>
+      <w:proofErr w:type="spellStart"/>
+      <w:r>
+        <w:t>kunnen</w:t>
+      </w:r>
+      <w:proofErr w:type="spellEnd"/>
+      <w:r>
+        <w:t xml:space="preserve"> </w:t>
+      </w:r>
+      <w:proofErr w:type="spellStart"/>
+      <w:r>
+        <w:t>geen</w:t>
+      </w:r>
+      <w:proofErr w:type="spellEnd"/>
+      <w:r>
+        <w:t xml:space="preserve"> criteria </w:t>
+      </w:r>
+      <w:proofErr w:type="spellStart"/>
+      <w:r>
+        <w:t>toevoegen</w:t>
+      </w:r>
+      <w:proofErr w:type="spellEnd"/>
+      <w:r>
+        <w:t xml:space="preserve"> </w:t>
+      </w:r>
+      <w:proofErr w:type="spellStart"/>
+      <w:r>
+        <w:t>aan</w:t>
+      </w:r>
+      <w:proofErr w:type="spellEnd"/>
+      <w:r>
+        <w:t xml:space="preserve"> de database.</w:t>
+      </w:r>
+    </w:p>
+    <w:p>
+      <w:proofErr w:type="spellStart"/>
+      <w:r>
         <w:t>Mededelingen</w:t>
       </w:r>
       <w:proofErr w:type="spellEnd"/>
       <w:r>
         <w:t xml:space="preserve"> </w:t>
+      </w:r>
+      <w:r>
+        <w:t>van/</w:t>
       </w:r>
       <w:proofErr w:type="spellStart"/>
       <w:r>
@@ -3276,6 +4690,121 @@
       <w:r>
         <w:t>’.</w:t>
       </w:r>
+      <w:r>
+        <w:br/>
+        <w:t xml:space="preserve">Wish: </w:t>
+      </w:r>
+      <w:proofErr w:type="spellStart"/>
+      <w:r>
+        <w:t>informatie</w:t>
+      </w:r>
+      <w:proofErr w:type="spellEnd"/>
+      <w:r>
+        <w:t xml:space="preserve"> </w:t>
+      </w:r>
+      <w:proofErr w:type="spellStart"/>
+      <w:r>
+        <w:t>verschaffen</w:t>
+      </w:r>
+      <w:proofErr w:type="spellEnd"/>
+      <w:r>
+        <w:t xml:space="preserve"> over </w:t>
+      </w:r>
+      <w:proofErr w:type="spellStart"/>
+      <w:r>
+        <w:t>automatische</w:t>
+      </w:r>
+      <w:proofErr w:type="spellEnd"/>
+      <w:r>
+        <w:t xml:space="preserve"> </w:t>
+      </w:r>
+      <w:proofErr w:type="spellStart"/>
+      <w:r>
+        <w:t>betalingen</w:t>
+      </w:r>
+      <w:proofErr w:type="spellEnd"/>
+      <w:r>
+        <w:t xml:space="preserve">, </w:t>
+      </w:r>
+      <w:proofErr w:type="spellStart"/>
+      <w:r>
+        <w:t>aangezien</w:t>
+      </w:r>
+      <w:proofErr w:type="spellEnd"/>
+      <w:r>
+        <w:t xml:space="preserve"> we die </w:t>
+      </w:r>
+      <w:proofErr w:type="spellStart"/>
+      <w:r>
+        <w:t>zelf</w:t>
+      </w:r>
+      <w:proofErr w:type="spellEnd"/>
+      <w:r>
+        <w:t xml:space="preserve"> </w:t>
+      </w:r>
+      <w:proofErr w:type="spellStart"/>
+      <w:r>
+        <w:t>niet</w:t>
+      </w:r>
+      <w:proofErr w:type="spellEnd"/>
+      <w:r>
+        <w:t xml:space="preserve"> </w:t>
+      </w:r>
+      <w:proofErr w:type="spellStart"/>
+      <w:r>
+        <w:t>kunnen</w:t>
+      </w:r>
+      <w:proofErr w:type="spellEnd"/>
+      <w:r>
+        <w:t xml:space="preserve"> </w:t>
+      </w:r>
+      <w:proofErr w:type="spellStart"/>
+      <w:r>
+        <w:t>doen</w:t>
+      </w:r>
+      <w:proofErr w:type="spellEnd"/>
+      <w:r>
+        <w:t>.</w:t>
+      </w:r>
+    </w:p>
+    <w:p>
+      <w:r>
+        <w:t xml:space="preserve">-Menno email database </w:t>
+      </w:r>
+      <w:proofErr w:type="spellStart"/>
+      <w:r>
+        <w:t>inschrijfformulier</w:t>
+      </w:r>
+      <w:proofErr w:type="spellEnd"/>
+      <w:r>
+        <w:t>, pjuriens@gmail.com</w:t>
+      </w:r>
+    </w:p>
+    <w:p>
+      <w:r>
+        <w:lastRenderedPageBreak/>
+        <w:t>-</w:t>
+      </w:r>
+      <w:proofErr w:type="spellStart"/>
+      <w:r>
+        <w:t>Overleggen</w:t>
+      </w:r>
+      <w:proofErr w:type="spellEnd"/>
+      <w:r>
+        <w:t xml:space="preserve"> geode server provider </w:t>
+      </w:r>
+      <w:proofErr w:type="spellStart"/>
+      <w:r>
+        <w:t>voor</w:t>
+      </w:r>
+      <w:proofErr w:type="spellEnd"/>
+      <w:r>
+        <w:t xml:space="preserve"> de website</w:t>
+      </w:r>
+    </w:p>
+    <w:p>
+      <w:bookmarkStart w:id="0" w:name="_GoBack"/>
+      <w:bookmarkEnd w:id="0"/>
     </w:p>
     <w:p/>
     <w:p/>

</xml_diff>